<commit_message>
added description to level
</commit_message>
<xml_diff>
--- a/src/cleonproject.deliverables.architecture.model.architecture/src/cleon.architecturemethods.arc42.sample/xml/Chess_Architecture.docx
+++ b/src/cleonproject.deliverables.architecture.model.architecture/src/cleon.architecturemethods.arc42.sample/xml/Chess_Architecture.docx
@@ -587,7 +587,7 @@
       <w:r>
         <w:fldChar w:fldCharType="separate"/>
       </w:r>
-      <w:hyperlink w:anchor="_Toc534010758" w:history="1">
+      <w:hyperlink w:anchor="_Toc534012426" w:history="1">
         <w:r>
           <w:rPr>
             <w:rStyle w:val="Hyperlink"/>
@@ -610,7 +610,7 @@
           <w:rPr>
             <w:webHidden/>
           </w:rPr>
-          <w:instrText xml:space="preserve"> PAGEREF _Toc534010758 \h </w:instrText>
+          <w:instrText xml:space="preserve"> PAGEREF _Toc534012426 \h </w:instrText>
         </w:r>
         <w:r>
           <w:rPr>
@@ -647,7 +647,7 @@
           <w:lang w:eastAsia="de-CH"/>
         </w:rPr>
       </w:pPr>
-      <w:hyperlink w:anchor="_Toc534010759" w:history="1">
+      <w:hyperlink w:anchor="_Toc534012427" w:history="1">
         <w:r>
           <w:rPr>
             <w:rStyle w:val="Hyperlink"/>
@@ -670,7 +670,7 @@
           <w:rPr>
             <w:webHidden/>
           </w:rPr>
-          <w:instrText xml:space="preserve"> PAGEREF _Toc534010759 \h </w:instrText>
+          <w:instrText xml:space="preserve"> PAGEREF _Toc534012427 \h </w:instrText>
         </w:r>
         <w:r>
           <w:rPr>
@@ -706,7 +706,7 @@
           <w:lang w:eastAsia="de-CH"/>
         </w:rPr>
       </w:pPr>
-      <w:hyperlink w:anchor="_Toc534010760" w:history="1">
+      <w:hyperlink w:anchor="_Toc534012428" w:history="1">
         <w:r>
           <w:rPr>
             <w:rStyle w:val="Hyperlink"/>
@@ -729,7 +729,7 @@
           <w:rPr>
             <w:webHidden/>
           </w:rPr>
-          <w:instrText xml:space="preserve"> PAGEREF _Toc534010760 \h </w:instrText>
+          <w:instrText xml:space="preserve"> PAGEREF _Toc534012428 \h </w:instrText>
         </w:r>
         <w:r>
           <w:rPr>
@@ -765,7 +765,7 @@
           <w:lang w:eastAsia="de-CH"/>
         </w:rPr>
       </w:pPr>
-      <w:hyperlink w:anchor="_Toc534010761" w:history="1">
+      <w:hyperlink w:anchor="_Toc534012429" w:history="1">
         <w:r>
           <w:rPr>
             <w:rStyle w:val="Hyperlink"/>
@@ -788,7 +788,7 @@
           <w:rPr>
             <w:webHidden/>
           </w:rPr>
-          <w:instrText xml:space="preserve"> PAGEREF _Toc534010761 \h </w:instrText>
+          <w:instrText xml:space="preserve"> PAGEREF _Toc534012429 \h </w:instrText>
         </w:r>
         <w:r>
           <w:rPr>
@@ -825,7 +825,7 @@
           <w:lang w:eastAsia="de-CH"/>
         </w:rPr>
       </w:pPr>
-      <w:hyperlink w:anchor="_Toc534010762" w:history="1">
+      <w:hyperlink w:anchor="_Toc534012430" w:history="1">
         <w:r>
           <w:rPr>
             <w:rStyle w:val="Hyperlink"/>
@@ -848,7 +848,7 @@
           <w:rPr>
             <w:webHidden/>
           </w:rPr>
-          <w:instrText xml:space="preserve"> PAGEREF _Toc534010762 \h </w:instrText>
+          <w:instrText xml:space="preserve"> PAGEREF _Toc534012430 \h </w:instrText>
         </w:r>
         <w:r>
           <w:rPr>
@@ -884,7 +884,7 @@
           <w:lang w:eastAsia="de-CH"/>
         </w:rPr>
       </w:pPr>
-      <w:hyperlink w:anchor="_Toc534010763" w:history="1">
+      <w:hyperlink w:anchor="_Toc534012431" w:history="1">
         <w:r>
           <w:rPr>
             <w:rStyle w:val="Hyperlink"/>
@@ -907,7 +907,7 @@
           <w:rPr>
             <w:webHidden/>
           </w:rPr>
-          <w:instrText xml:space="preserve"> PAGEREF _Toc534010763 \h </w:instrText>
+          <w:instrText xml:space="preserve"> PAGEREF _Toc534012431 \h </w:instrText>
         </w:r>
         <w:r>
           <w:rPr>
@@ -943,7 +943,7 @@
           <w:lang w:eastAsia="de-CH"/>
         </w:rPr>
       </w:pPr>
-      <w:hyperlink w:anchor="_Toc534010764" w:history="1">
+      <w:hyperlink w:anchor="_Toc534012432" w:history="1">
         <w:r>
           <w:rPr>
             <w:rStyle w:val="Hyperlink"/>
@@ -966,7 +966,7 @@
           <w:rPr>
             <w:webHidden/>
           </w:rPr>
-          <w:instrText xml:space="preserve"> PAGEREF _Toc534010764 \h </w:instrText>
+          <w:instrText xml:space="preserve"> PAGEREF _Toc534012432 \h </w:instrText>
         </w:r>
         <w:r>
           <w:rPr>
@@ -1003,7 +1003,7 @@
           <w:lang w:eastAsia="de-CH"/>
         </w:rPr>
       </w:pPr>
-      <w:hyperlink w:anchor="_Toc534010765" w:history="1">
+      <w:hyperlink w:anchor="_Toc534012433" w:history="1">
         <w:r>
           <w:rPr>
             <w:rStyle w:val="Hyperlink"/>
@@ -1026,7 +1026,7 @@
           <w:rPr>
             <w:webHidden/>
           </w:rPr>
-          <w:instrText xml:space="preserve"> PAGEREF _Toc534010765 \h </w:instrText>
+          <w:instrText xml:space="preserve"> PAGEREF _Toc534012433 \h </w:instrText>
         </w:r>
         <w:r>
           <w:rPr>
@@ -1062,7 +1062,7 @@
           <w:lang w:eastAsia="de-CH"/>
         </w:rPr>
       </w:pPr>
-      <w:hyperlink w:anchor="_Toc534010766" w:history="1">
+      <w:hyperlink w:anchor="_Toc534012434" w:history="1">
         <w:r>
           <w:rPr>
             <w:rStyle w:val="Hyperlink"/>
@@ -1085,7 +1085,7 @@
           <w:rPr>
             <w:webHidden/>
           </w:rPr>
-          <w:instrText xml:space="preserve"> PAGEREF _Toc534010766 \h </w:instrText>
+          <w:instrText xml:space="preserve"> PAGEREF _Toc534012434 \h </w:instrText>
         </w:r>
         <w:r>
           <w:rPr>
@@ -1121,7 +1121,7 @@
           <w:lang w:eastAsia="de-CH"/>
         </w:rPr>
       </w:pPr>
-      <w:hyperlink w:anchor="_Toc534010767" w:history="1">
+      <w:hyperlink w:anchor="_Toc534012435" w:history="1">
         <w:r>
           <w:rPr>
             <w:rStyle w:val="Hyperlink"/>
@@ -1144,7 +1144,7 @@
           <w:rPr>
             <w:webHidden/>
           </w:rPr>
-          <w:instrText xml:space="preserve"> PAGEREF _Toc534010767 \h </w:instrText>
+          <w:instrText xml:space="preserve"> PAGEREF _Toc534012435 \h </w:instrText>
         </w:r>
         <w:r>
           <w:rPr>
@@ -1181,7 +1181,7 @@
           <w:lang w:eastAsia="de-CH"/>
         </w:rPr>
       </w:pPr>
-      <w:hyperlink w:anchor="_Toc534010768" w:history="1">
+      <w:hyperlink w:anchor="_Toc534012436" w:history="1">
         <w:r>
           <w:rPr>
             <w:rStyle w:val="Hyperlink"/>
@@ -1204,7 +1204,7 @@
           <w:rPr>
             <w:webHidden/>
           </w:rPr>
-          <w:instrText xml:space="preserve"> PAGEREF _Toc534010768 \h </w:instrText>
+          <w:instrText xml:space="preserve"> PAGEREF _Toc534012436 \h </w:instrText>
         </w:r>
         <w:r>
           <w:rPr>
@@ -1241,7 +1241,7 @@
           <w:lang w:eastAsia="de-CH"/>
         </w:rPr>
       </w:pPr>
-      <w:hyperlink w:anchor="_Toc534010769" w:history="1">
+      <w:hyperlink w:anchor="_Toc534012437" w:history="1">
         <w:r>
           <w:rPr>
             <w:rStyle w:val="Hyperlink"/>
@@ -1264,7 +1264,7 @@
           <w:rPr>
             <w:webHidden/>
           </w:rPr>
-          <w:instrText xml:space="preserve"> PAGEREF _Toc534010769 \h </w:instrText>
+          <w:instrText xml:space="preserve"> PAGEREF _Toc534012437 \h </w:instrText>
         </w:r>
         <w:r>
           <w:rPr>
@@ -1300,7 +1300,7 @@
           <w:lang w:eastAsia="de-CH"/>
         </w:rPr>
       </w:pPr>
-      <w:hyperlink w:anchor="_Toc534010770" w:history="1">
+      <w:hyperlink w:anchor="_Toc534012438" w:history="1">
         <w:r>
           <w:rPr>
             <w:rStyle w:val="Hyperlink"/>
@@ -1323,7 +1323,7 @@
           <w:rPr>
             <w:webHidden/>
           </w:rPr>
-          <w:instrText xml:space="preserve"> PAGEREF _Toc534010770 \h </w:instrText>
+          <w:instrText xml:space="preserve"> PAGEREF _Toc534012438 \h </w:instrText>
         </w:r>
         <w:r>
           <w:rPr>
@@ -1359,7 +1359,7 @@
           <w:lang w:eastAsia="de-CH"/>
         </w:rPr>
       </w:pPr>
-      <w:hyperlink w:anchor="_Toc534010771" w:history="1">
+      <w:hyperlink w:anchor="_Toc534012439" w:history="1">
         <w:r>
           <w:rPr>
             <w:rStyle w:val="Hyperlink"/>
@@ -1382,7 +1382,7 @@
           <w:rPr>
             <w:webHidden/>
           </w:rPr>
-          <w:instrText xml:space="preserve"> PAGEREF _Toc534010771 \h </w:instrText>
+          <w:instrText xml:space="preserve"> PAGEREF _Toc534012439 \h </w:instrText>
         </w:r>
         <w:r>
           <w:rPr>
@@ -1418,7 +1418,7 @@
           <w:lang w:eastAsia="de-CH"/>
         </w:rPr>
       </w:pPr>
-      <w:hyperlink w:anchor="_Toc534010772" w:history="1">
+      <w:hyperlink w:anchor="_Toc534012440" w:history="1">
         <w:r>
           <w:rPr>
             <w:rStyle w:val="Hyperlink"/>
@@ -1441,7 +1441,7 @@
           <w:rPr>
             <w:webHidden/>
           </w:rPr>
-          <w:instrText xml:space="preserve"> PAGEREF _Toc534010772 \h </w:instrText>
+          <w:instrText xml:space="preserve"> PAGEREF _Toc534012440 \h </w:instrText>
         </w:r>
         <w:r>
           <w:rPr>
@@ -1477,7 +1477,7 @@
           <w:lang w:eastAsia="de-CH"/>
         </w:rPr>
       </w:pPr>
-      <w:hyperlink w:anchor="_Toc534010773" w:history="1">
+      <w:hyperlink w:anchor="_Toc534012441" w:history="1">
         <w:r>
           <w:rPr>
             <w:rStyle w:val="Hyperlink"/>
@@ -1500,7 +1500,7 @@
           <w:rPr>
             <w:webHidden/>
           </w:rPr>
-          <w:instrText xml:space="preserve"> PAGEREF _Toc534010773 \h </w:instrText>
+          <w:instrText xml:space="preserve"> PAGEREF _Toc534012441 \h </w:instrText>
         </w:r>
         <w:r>
           <w:rPr>
@@ -1536,7 +1536,7 @@
           <w:lang w:eastAsia="de-CH"/>
         </w:rPr>
       </w:pPr>
-      <w:hyperlink w:anchor="_Toc534010774" w:history="1">
+      <w:hyperlink w:anchor="_Toc534012442" w:history="1">
         <w:r>
           <w:rPr>
             <w:rStyle w:val="Hyperlink"/>
@@ -1559,7 +1559,7 @@
           <w:rPr>
             <w:webHidden/>
           </w:rPr>
-          <w:instrText xml:space="preserve"> PAGEREF _Toc534010774 \h </w:instrText>
+          <w:instrText xml:space="preserve"> PAGEREF _Toc534012442 \h </w:instrText>
         </w:r>
         <w:r>
           <w:rPr>
@@ -1596,7 +1596,7 @@
           <w:lang w:eastAsia="de-CH"/>
         </w:rPr>
       </w:pPr>
-      <w:hyperlink w:anchor="_Toc534010775" w:history="1">
+      <w:hyperlink w:anchor="_Toc534012443" w:history="1">
         <w:r>
           <w:rPr>
             <w:rStyle w:val="Hyperlink"/>
@@ -1619,7 +1619,7 @@
           <w:rPr>
             <w:webHidden/>
           </w:rPr>
-          <w:instrText xml:space="preserve"> PAGEREF _Toc534010775 \h </w:instrText>
+          <w:instrText xml:space="preserve"> PAGEREF _Toc534012443 \h </w:instrText>
         </w:r>
         <w:r>
           <w:rPr>
@@ -1655,7 +1655,7 @@
           <w:lang w:eastAsia="de-CH"/>
         </w:rPr>
       </w:pPr>
-      <w:hyperlink w:anchor="_Toc534010776" w:history="1">
+      <w:hyperlink w:anchor="_Toc534012444" w:history="1">
         <w:r>
           <w:rPr>
             <w:rStyle w:val="Hyperlink"/>
@@ -1678,7 +1678,7 @@
           <w:rPr>
             <w:webHidden/>
           </w:rPr>
-          <w:instrText xml:space="preserve"> PAGEREF _Toc534010776 \h </w:instrText>
+          <w:instrText xml:space="preserve"> PAGEREF _Toc534012444 \h </w:instrText>
         </w:r>
         <w:r>
           <w:rPr>
@@ -1714,7 +1714,7 @@
           <w:lang w:eastAsia="de-CH"/>
         </w:rPr>
       </w:pPr>
-      <w:hyperlink w:anchor="_Toc534010777" w:history="1">
+      <w:hyperlink w:anchor="_Toc534012445" w:history="1">
         <w:r>
           <w:rPr>
             <w:rStyle w:val="Hyperlink"/>
@@ -1737,7 +1737,7 @@
           <w:rPr>
             <w:webHidden/>
           </w:rPr>
-          <w:instrText xml:space="preserve"> PAGEREF _Toc534010777 \h </w:instrText>
+          <w:instrText xml:space="preserve"> PAGEREF _Toc534012445 \h </w:instrText>
         </w:r>
         <w:r>
           <w:rPr>
@@ -1773,7 +1773,7 @@
           <w:lang w:eastAsia="de-CH"/>
         </w:rPr>
       </w:pPr>
-      <w:hyperlink w:anchor="_Toc534010778" w:history="1">
+      <w:hyperlink w:anchor="_Toc534012446" w:history="1">
         <w:r>
           <w:rPr>
             <w:rStyle w:val="Hyperlink"/>
@@ -1796,7 +1796,7 @@
           <w:rPr>
             <w:webHidden/>
           </w:rPr>
-          <w:instrText xml:space="preserve"> PAGEREF _Toc534010778 \h </w:instrText>
+          <w:instrText xml:space="preserve"> PAGEREF _Toc534012446 \h </w:instrText>
         </w:r>
         <w:r>
           <w:rPr>
@@ -1832,7 +1832,7 @@
           <w:lang w:eastAsia="de-CH"/>
         </w:rPr>
       </w:pPr>
-      <w:hyperlink w:anchor="_Toc534010779" w:history="1">
+      <w:hyperlink w:anchor="_Toc534012447" w:history="1">
         <w:r>
           <w:rPr>
             <w:rStyle w:val="Hyperlink"/>
@@ -1855,7 +1855,7 @@
           <w:rPr>
             <w:webHidden/>
           </w:rPr>
-          <w:instrText xml:space="preserve"> PAGEREF _Toc534010779 \h </w:instrText>
+          <w:instrText xml:space="preserve"> PAGEREF _Toc534012447 \h </w:instrText>
         </w:r>
         <w:r>
           <w:rPr>
@@ -1891,7 +1891,7 @@
           <w:lang w:eastAsia="de-CH"/>
         </w:rPr>
       </w:pPr>
-      <w:hyperlink w:anchor="_Toc534010780" w:history="1">
+      <w:hyperlink w:anchor="_Toc534012448" w:history="1">
         <w:r>
           <w:rPr>
             <w:rStyle w:val="Hyperlink"/>
@@ -1914,7 +1914,7 @@
           <w:rPr>
             <w:webHidden/>
           </w:rPr>
-          <w:instrText xml:space="preserve"> PAGEREF _Toc534010780 \h </w:instrText>
+          <w:instrText xml:space="preserve"> PAGEREF _Toc534012448 \h </w:instrText>
         </w:r>
         <w:r>
           <w:rPr>
@@ -1951,7 +1951,7 @@
           <w:lang w:eastAsia="de-CH"/>
         </w:rPr>
       </w:pPr>
-      <w:hyperlink w:anchor="_Toc534010781" w:history="1">
+      <w:hyperlink w:anchor="_Toc534012449" w:history="1">
         <w:r>
           <w:rPr>
             <w:rStyle w:val="Hyperlink"/>
@@ -1974,7 +1974,7 @@
           <w:rPr>
             <w:webHidden/>
           </w:rPr>
-          <w:instrText xml:space="preserve"> PAGEREF _Toc534010781 \h </w:instrText>
+          <w:instrText xml:space="preserve"> PAGEREF _Toc534012449 \h </w:instrText>
         </w:r>
         <w:r>
           <w:rPr>
@@ -2011,7 +2011,7 @@
           <w:lang w:eastAsia="de-CH"/>
         </w:rPr>
       </w:pPr>
-      <w:hyperlink w:anchor="_Toc534010782" w:history="1">
+      <w:hyperlink w:anchor="_Toc534012450" w:history="1">
         <w:r>
           <w:rPr>
             <w:rStyle w:val="Hyperlink"/>
@@ -2034,7 +2034,7 @@
           <w:rPr>
             <w:webHidden/>
           </w:rPr>
-          <w:instrText xml:space="preserve"> PAGEREF _Toc534010782 \h </w:instrText>
+          <w:instrText xml:space="preserve"> PAGEREF _Toc534012450 \h </w:instrText>
         </w:r>
         <w:r>
           <w:rPr>
@@ -2070,7 +2070,7 @@
           <w:lang w:eastAsia="de-CH"/>
         </w:rPr>
       </w:pPr>
-      <w:hyperlink w:anchor="_Toc534010783" w:history="1">
+      <w:hyperlink w:anchor="_Toc534012451" w:history="1">
         <w:r>
           <w:rPr>
             <w:rStyle w:val="Hyperlink"/>
@@ -2093,7 +2093,7 @@
           <w:rPr>
             <w:webHidden/>
           </w:rPr>
-          <w:instrText xml:space="preserve"> PAGEREF _Toc534010783 \h </w:instrText>
+          <w:instrText xml:space="preserve"> PAGEREF _Toc534012451 \h </w:instrText>
         </w:r>
         <w:r>
           <w:rPr>
@@ -2129,7 +2129,7 @@
           <w:lang w:eastAsia="de-CH"/>
         </w:rPr>
       </w:pPr>
-      <w:hyperlink w:anchor="_Toc534010784" w:history="1">
+      <w:hyperlink w:anchor="_Toc534012452" w:history="1">
         <w:r>
           <w:rPr>
             <w:rStyle w:val="Hyperlink"/>
@@ -2152,7 +2152,7 @@
           <w:rPr>
             <w:webHidden/>
           </w:rPr>
-          <w:instrText xml:space="preserve"> PAGEREF _Toc534010784 \h </w:instrText>
+          <w:instrText xml:space="preserve"> PAGEREF _Toc534012452 \h </w:instrText>
         </w:r>
         <w:r>
           <w:rPr>
@@ -2189,7 +2189,7 @@
           <w:lang w:eastAsia="de-CH"/>
         </w:rPr>
       </w:pPr>
-      <w:hyperlink w:anchor="_Toc534010785" w:history="1">
+      <w:hyperlink w:anchor="_Toc534012453" w:history="1">
         <w:r>
           <w:rPr>
             <w:rStyle w:val="Hyperlink"/>
@@ -2212,7 +2212,7 @@
           <w:rPr>
             <w:webHidden/>
           </w:rPr>
-          <w:instrText xml:space="preserve"> PAGEREF _Toc534010785 \h </w:instrText>
+          <w:instrText xml:space="preserve"> PAGEREF _Toc534012453 \h </w:instrText>
         </w:r>
         <w:r>
           <w:rPr>
@@ -2249,7 +2249,7 @@
           <w:lang w:eastAsia="de-CH"/>
         </w:rPr>
       </w:pPr>
-      <w:hyperlink w:anchor="_Toc534010786" w:history="1">
+      <w:hyperlink w:anchor="_Toc534012454" w:history="1">
         <w:r>
           <w:rPr>
             <w:rStyle w:val="Hyperlink"/>
@@ -2272,7 +2272,7 @@
           <w:rPr>
             <w:webHidden/>
           </w:rPr>
-          <w:instrText xml:space="preserve"> PAGEREF _Toc534010786 \h </w:instrText>
+          <w:instrText xml:space="preserve"> PAGEREF _Toc534012454 \h </w:instrText>
         </w:r>
         <w:r>
           <w:rPr>
@@ -2309,7 +2309,7 @@
           <w:lang w:eastAsia="de-CH"/>
         </w:rPr>
       </w:pPr>
-      <w:hyperlink w:anchor="_Toc534010787" w:history="1">
+      <w:hyperlink w:anchor="_Toc534012455" w:history="1">
         <w:r>
           <w:rPr>
             <w:rStyle w:val="Hyperlink"/>
@@ -2332,7 +2332,7 @@
           <w:rPr>
             <w:webHidden/>
           </w:rPr>
-          <w:instrText xml:space="preserve"> PAGEREF _Toc534010787 \h </w:instrText>
+          <w:instrText xml:space="preserve"> PAGEREF _Toc534012455 \h </w:instrText>
         </w:r>
         <w:r>
           <w:rPr>
@@ -2368,7 +2368,7 @@
           <w:lang w:eastAsia="de-CH"/>
         </w:rPr>
       </w:pPr>
-      <w:hyperlink w:anchor="_Toc534010788" w:history="1">
+      <w:hyperlink w:anchor="_Toc534012456" w:history="1">
         <w:r>
           <w:rPr>
             <w:rStyle w:val="Hyperlink"/>
@@ -2391,7 +2391,7 @@
           <w:rPr>
             <w:webHidden/>
           </w:rPr>
-          <w:instrText xml:space="preserve"> PAGEREF _Toc534010788 \h </w:instrText>
+          <w:instrText xml:space="preserve"> PAGEREF _Toc534012456 \h </w:instrText>
         </w:r>
         <w:r>
           <w:rPr>
@@ -2634,7 +2634,7 @@
       <w:pPr>
         <w:pStyle w:val="Heading1"/>
       </w:pPr>
-      <w:bookmarkStart w:id="1" w:name="_Toc534010758"/>
+      <w:bookmarkStart w:id="1" w:name="_Toc534012426"/>
       <w:r>
         <w:lastRenderedPageBreak/>
         <w:t>Einleitung</w:t>
@@ -2653,7 +2653,7 @@
       <w:pPr>
         <w:pStyle w:val="Heading1"/>
       </w:pPr>
-      <w:bookmarkStart w:id="2" w:name="_Toc534010759"/>
+      <w:bookmarkStart w:id="2" w:name="_Toc534012427"/>
       <w:r>
         <w:lastRenderedPageBreak/>
         <w:t>Einführung und Ziele</w:t>
@@ -2664,7 +2664,7 @@
       <w:pPr>
         <w:pStyle w:val="Heading2"/>
       </w:pPr>
-      <w:bookmarkStart w:id="3" w:name="_Toc534010760"/>
+      <w:bookmarkStart w:id="3" w:name="_Toc534012428"/>
       <w:r>
         <w:t>Aufgabenstellung</w:t>
       </w:r>
@@ -2779,7 +2779,7 @@
       <w:pPr>
         <w:pStyle w:val="Heading2"/>
       </w:pPr>
-      <w:bookmarkStart w:id="4" w:name="_Toc534010761"/>
+      <w:bookmarkStart w:id="4" w:name="_Toc534012429"/>
       <w:r>
         <w:t>Qualitätsziele</w:t>
       </w:r>
@@ -2978,7 +2978,7 @@
       <w:pPr>
         <w:pStyle w:val="Heading1"/>
       </w:pPr>
-      <w:bookmarkStart w:id="5" w:name="_Toc534010762"/>
+      <w:bookmarkStart w:id="5" w:name="_Toc534012430"/>
       <w:r>
         <w:lastRenderedPageBreak/>
         <w:t>Randbedingungen</w:t>
@@ -2989,7 +2989,7 @@
       <w:pPr>
         <w:pStyle w:val="Heading2"/>
       </w:pPr>
-      <w:bookmarkStart w:id="6" w:name="_Toc534010763"/>
+      <w:bookmarkStart w:id="6" w:name="_Toc534012431"/>
       <w:r>
         <w:t>Technische Randbedingungen</w:t>
       </w:r>
@@ -3172,7 +3172,7 @@
       <w:pPr>
         <w:pStyle w:val="Heading2"/>
       </w:pPr>
-      <w:bookmarkStart w:id="7" w:name="_Toc534010764"/>
+      <w:bookmarkStart w:id="7" w:name="_Toc534012432"/>
       <w:r>
         <w:t>Organisatorische Randbedingungen</w:t>
       </w:r>
@@ -3389,7 +3389,7 @@
       <w:pPr>
         <w:pStyle w:val="Heading1"/>
       </w:pPr>
-      <w:bookmarkStart w:id="8" w:name="_Toc534010765"/>
+      <w:bookmarkStart w:id="8" w:name="_Toc534012433"/>
       <w:r>
         <w:lastRenderedPageBreak/>
         <w:t>Kontextabgrenzung</w:t>
@@ -3400,7 +3400,7 @@
       <w:pPr>
         <w:pStyle w:val="Heading2"/>
       </w:pPr>
-      <w:bookmarkStart w:id="9" w:name="_Toc534010766"/>
+      <w:bookmarkStart w:id="9" w:name="_Toc534012434"/>
       <w:r>
         <w:t>Fachlicher Kontext</w:t>
       </w:r>
@@ -4018,7 +4018,7 @@
       <w:pPr>
         <w:pStyle w:val="Heading2"/>
       </w:pPr>
-      <w:bookmarkStart w:id="10" w:name="_Toc534010767"/>
+      <w:bookmarkStart w:id="10" w:name="_Toc534012435"/>
       <w:r>
         <w:t>Technischer Kontext</w:t>
       </w:r>
@@ -4501,8 +4501,6 @@
       <w:pPr>
         <w:pStyle w:val="Heading3"/>
       </w:pPr>
-      <w:bookmarkStart w:id="11" w:name="_GoBack"/>
-      <w:bookmarkEnd w:id="11"/>
       <w:r>
         <w:t>Kommunikationsflüsse</w:t>
       </w:r>
@@ -4884,33 +4882,33 @@
       <w:pPr>
         <w:pStyle w:val="Heading1"/>
       </w:pPr>
-      <w:bookmarkStart w:id="12" w:name="_Toc534010768"/>
+      <w:bookmarkStart w:id="11" w:name="_Toc534012436"/>
       <w:r>
         <w:lastRenderedPageBreak/>
         <w:t>Lösungsstrategie</w:t>
       </w:r>
-      <w:bookmarkEnd w:id="12"/>
+      <w:bookmarkEnd w:id="11"/>
     </w:p>
     <w:p>
       <w:pPr>
         <w:pStyle w:val="Heading1"/>
       </w:pPr>
-      <w:bookmarkStart w:id="13" w:name="_Toc534010769"/>
+      <w:bookmarkStart w:id="12" w:name="_Toc534012437"/>
       <w:r>
         <w:lastRenderedPageBreak/>
         <w:t>Bausteinsicht</w:t>
       </w:r>
-      <w:bookmarkEnd w:id="13"/>
+      <w:bookmarkEnd w:id="12"/>
     </w:p>
     <w:p>
       <w:pPr>
         <w:pStyle w:val="Heading2"/>
       </w:pPr>
-      <w:bookmarkStart w:id="14" w:name="_Toc534010770"/>
+      <w:bookmarkStart w:id="13" w:name="_Toc534012438"/>
       <w:r>
         <w:t>Ebene 1</w:t>
       </w:r>
-      <w:bookmarkEnd w:id="14"/>
+      <w:bookmarkEnd w:id="13"/>
     </w:p>
     <w:p>
       <w:pPr>
@@ -5396,11 +5394,11 @@
       <w:pPr>
         <w:pStyle w:val="Heading2"/>
       </w:pPr>
-      <w:bookmarkStart w:id="15" w:name="_Toc534010771"/>
+      <w:bookmarkStart w:id="14" w:name="_Toc534012439"/>
       <w:r>
         <w:t>Ebene 2</w:t>
       </w:r>
-      <w:bookmarkEnd w:id="15"/>
+      <w:bookmarkEnd w:id="14"/>
     </w:p>
     <w:p>
       <w:pPr>
@@ -5412,6 +5410,14 @@
     </w:p>
     <w:p>
       <w:r>
+        <w:rPr>
+          <w:b/>
+        </w:rPr>
+        <w:t>Beschreibung</w:t>
+      </w:r>
+    </w:p>
+    <w:p>
+      <w:r>
         <w:t>dfasdfasdfasdf</w:t>
       </w:r>
     </w:p>
@@ -5422,8 +5428,14 @@
     </w:p>
     <w:p>
       <w:r>
-        <w:t>Nachfolgend werden die enthaltenen Bausteine (Blackbox) des Bausteins Test1 tabellarisch aufgelistet:</w:t>
+        <w:lastRenderedPageBreak/>
+        <w:t xml:space="preserve">Nachfolgend werden die enthaltenen Bausteine (Blackbox) des Bausteins Test1 tabellarisch </w:t>
       </w:r>
+      <w:r>
+        <w:t>aufgelistet:</w:t>
+      </w:r>
+      <w:bookmarkStart w:id="15" w:name="_GoBack"/>
+      <w:bookmarkEnd w:id="15"/>
     </w:p>
     <w:tbl>
       <w:tblPr>
@@ -5449,7 +5461,6 @@
               <w:pStyle w:val="EAModTableHeadingCell"/>
             </w:pPr>
             <w:r>
-              <w:lastRenderedPageBreak/>
               <w:t>Baustein</w:t>
             </w:r>
           </w:p>
@@ -5920,7 +5931,7 @@
       <w:pPr>
         <w:pStyle w:val="Heading2"/>
       </w:pPr>
-      <w:bookmarkStart w:id="16" w:name="_Toc534010772"/>
+      <w:bookmarkStart w:id="16" w:name="_Toc534012440"/>
       <w:r>
         <w:t>Ebene 3</w:t>
       </w:r>
@@ -6210,7 +6221,7 @@
       <w:pPr>
         <w:pStyle w:val="Heading2"/>
       </w:pPr>
-      <w:bookmarkStart w:id="17" w:name="_Toc534010773"/>
+      <w:bookmarkStart w:id="17" w:name="_Toc534012441"/>
       <w:r>
         <w:t>Ebene 4</w:t>
       </w:r>
@@ -6474,7 +6485,7 @@
       <w:pPr>
         <w:pStyle w:val="Heading2"/>
       </w:pPr>
-      <w:bookmarkStart w:id="18" w:name="_Toc534010774"/>
+      <w:bookmarkStart w:id="18" w:name="_Toc534012442"/>
       <w:r>
         <w:t>Ebene 5</w:t>
       </w:r>
@@ -6495,7 +6506,7 @@
       <w:pPr>
         <w:pStyle w:val="Heading1"/>
       </w:pPr>
-      <w:bookmarkStart w:id="19" w:name="_Toc534010775"/>
+      <w:bookmarkStart w:id="19" w:name="_Toc534012443"/>
       <w:r>
         <w:lastRenderedPageBreak/>
         <w:t>Verteilsicht</w:t>
@@ -6506,7 +6517,7 @@
       <w:pPr>
         <w:pStyle w:val="Heading2"/>
       </w:pPr>
-      <w:bookmarkStart w:id="20" w:name="_Toc534010776"/>
+      <w:bookmarkStart w:id="20" w:name="_Toc534012444"/>
       <w:r>
         <w:t>Bauen</w:t>
       </w:r>
@@ -6516,7 +6527,7 @@
       <w:pPr>
         <w:pStyle w:val="Heading2"/>
       </w:pPr>
-      <w:bookmarkStart w:id="21" w:name="_Toc534010777"/>
+      <w:bookmarkStart w:id="21" w:name="_Toc534012445"/>
       <w:r>
         <w:t>Paketierung</w:t>
       </w:r>
@@ -6526,7 +6537,7 @@
       <w:pPr>
         <w:pStyle w:val="Heading2"/>
       </w:pPr>
-      <w:bookmarkStart w:id="22" w:name="_Toc534010778"/>
+      <w:bookmarkStart w:id="22" w:name="_Toc534012446"/>
       <w:r>
         <w:t>Verteilung</w:t>
       </w:r>
@@ -6536,7 +6547,7 @@
       <w:pPr>
         <w:pStyle w:val="Heading2"/>
       </w:pPr>
-      <w:bookmarkStart w:id="23" w:name="_Toc534010779"/>
+      <w:bookmarkStart w:id="23" w:name="_Toc534012447"/>
       <w:r>
         <w:t>Test</w:t>
       </w:r>
@@ -6546,7 +6557,7 @@
       <w:pPr>
         <w:pStyle w:val="Heading2"/>
       </w:pPr>
-      <w:bookmarkStart w:id="24" w:name="_Toc534010780"/>
+      <w:bookmarkStart w:id="24" w:name="_Toc534012448"/>
       <w:r>
         <w:t>Überwachung</w:t>
       </w:r>
@@ -6556,7 +6567,7 @@
       <w:pPr>
         <w:pStyle w:val="Heading1"/>
       </w:pPr>
-      <w:bookmarkStart w:id="25" w:name="_Toc534010781"/>
+      <w:bookmarkStart w:id="25" w:name="_Toc534012449"/>
       <w:r>
         <w:lastRenderedPageBreak/>
         <w:t>Konzepte</w:t>
@@ -6567,7 +6578,7 @@
       <w:pPr>
         <w:pStyle w:val="Heading1"/>
       </w:pPr>
-      <w:bookmarkStart w:id="26" w:name="_Toc534010782"/>
+      <w:bookmarkStart w:id="26" w:name="_Toc534012450"/>
       <w:r>
         <w:lastRenderedPageBreak/>
         <w:t>Entwurfsentscheidungen</w:t>
@@ -6578,7 +6589,7 @@
       <w:pPr>
         <w:pStyle w:val="Heading2"/>
       </w:pPr>
-      <w:bookmarkStart w:id="27" w:name="_Toc534010783"/>
+      <w:bookmarkStart w:id="27" w:name="_Toc534012451"/>
       <w:r>
         <w:t>Entwurfsentscheidung Einsatz von PAM in AD</w:t>
       </w:r>
@@ -6747,7 +6758,7 @@
       <w:pPr>
         <w:pStyle w:val="Heading2"/>
       </w:pPr>
-      <w:bookmarkStart w:id="28" w:name="_Toc534010784"/>
+      <w:bookmarkStart w:id="28" w:name="_Toc534012452"/>
       <w:r>
         <w:t>Entwurfsentscheidung dsfsdf</w:t>
       </w:r>
@@ -6904,7 +6915,7 @@
       <w:pPr>
         <w:pStyle w:val="Heading1"/>
       </w:pPr>
-      <w:bookmarkStart w:id="29" w:name="_Toc534010785"/>
+      <w:bookmarkStart w:id="29" w:name="_Toc534012453"/>
       <w:r>
         <w:lastRenderedPageBreak/>
         <w:t>Qualitätsszenarios</w:t>
@@ -6915,7 +6926,7 @@
       <w:pPr>
         <w:pStyle w:val="Heading1"/>
       </w:pPr>
-      <w:bookmarkStart w:id="30" w:name="_Toc534010786"/>
+      <w:bookmarkStart w:id="30" w:name="_Toc534012454"/>
       <w:r>
         <w:lastRenderedPageBreak/>
         <w:t>Risiken und technische Schulden</w:t>
@@ -6926,7 +6937,7 @@
       <w:pPr>
         <w:pStyle w:val="Heading1"/>
       </w:pPr>
-      <w:bookmarkStart w:id="31" w:name="_Toc534010787"/>
+      <w:bookmarkStart w:id="31" w:name="_Toc534012455"/>
       <w:r>
         <w:lastRenderedPageBreak/>
         <w:t>Anforderungsabdeckung</w:t>
@@ -6937,7 +6948,7 @@
       <w:pPr>
         <w:pStyle w:val="Heading2"/>
       </w:pPr>
-      <w:bookmarkStart w:id="32" w:name="_Toc534010788"/>
+      <w:bookmarkStart w:id="32" w:name="_Toc534012456"/>
       <w:r>
         <w:t>SU01_Funktionalität</w:t>
       </w:r>
@@ -8010,7 +8021,7 @@
 <file path=word/numbering.xml><?xml version="1.0" encoding="utf-8"?>
 <w:numbering xmlns:wpc="http://schemas.microsoft.com/office/word/2010/wordprocessingCanvas" xmlns:cx="http://schemas.microsoft.com/office/drawing/2014/chartex" xmlns:cx1="http://schemas.microsoft.com/office/drawing/2015/9/8/chartex" xmlns:cx2="http://schemas.microsoft.com/office/drawing/2015/10/21/chartex" xmlns:cx3="http://schemas.microsoft.com/office/drawing/2016/5/9/chartex" xmlns:cx4="http://schemas.microsoft.com/office/drawing/2016/5/10/chartex" xmlns:cx5="http://schemas.microsoft.com/office/drawing/2016/5/11/chartex" xmlns:cx6="http://schemas.microsoft.com/office/drawing/2016/5/12/chartex" xmlns:cx7="http://schemas.microsoft.com/office/drawing/2016/5/13/chartex" xmlns:cx8="http://schemas.microsoft.com/office/drawing/2016/5/14/chartex" xmlns:mc="http://schemas.openxmlformats.org/markup-compatibility/2006" xmlns:aink="http://schemas.microsoft.com/office/drawing/2016/ink" xmlns:am3d="http://schemas.microsoft.com/office/drawing/2017/model3d" xmlns:o="urn:schemas-microsoft-com:office:office" xmlns:r="http://schemas.openxmlformats.org/officeDocument/2006/relationships" xmlns:m="http://schemas.openxmlformats.org/officeDocument/2006/math" xmlns:v="urn:schemas-microsoft-com:vml" xmlns:wp14="http://schemas.microsoft.com/office/word/2010/wordprocessingDrawing" xmlns:wp="http://schemas.openxmlformats.org/drawingml/2006/wordprocessingDrawing" xmlns:w10="urn:schemas-microsoft-com:office:word" xmlns:w="http://schemas.openxmlformats.org/wordprocessingml/2006/main" xmlns:w14="http://schemas.microsoft.com/office/word/2010/wordml" xmlns:w15="http://schemas.microsoft.com/office/word/2012/wordml" xmlns:w16cid="http://schemas.microsoft.com/office/word/2016/wordml/cid" xmlns:w16se="http://schemas.microsoft.com/office/word/2015/wordml/symex" xmlns:wpg="http://schemas.microsoft.com/office/word/2010/wordprocessingGroup" xmlns:wpi="http://schemas.microsoft.com/office/word/2010/wordprocessingInk" xmlns:wne="http://schemas.microsoft.com/office/word/2006/wordml" xmlns:wps="http://schemas.microsoft.com/office/word/2010/wordprocessingShape" mc:Ignorable="w14 w15 w16se w16cid wp14">
   <w:abstractNum w:abstractNumId="0" w15:restartNumberingAfterBreak="0">
-    <w:nsid w:val="14A703CF"/>
+    <w:nsid w:val="0DB6218A"/>
     <w:multiLevelType w:val="multilevel"/>
     <w:tmpl w:val="4D86A510"/>
     <w:numStyleLink w:val="EAModItemizedListList"/>
@@ -8134,12 +8145,6 @@
     </w:lvl>
   </w:abstractNum>
   <w:abstractNum w:abstractNumId="2" w15:restartNumberingAfterBreak="0">
-    <w:nsid w:val="1D7A7568"/>
-    <w:multiLevelType w:val="multilevel"/>
-    <w:tmpl w:val="4D86A510"/>
-    <w:numStyleLink w:val="EAModItemizedListList"/>
-  </w:abstractNum>
-  <w:abstractNum w:abstractNumId="3" w15:restartNumberingAfterBreak="0">
     <w:nsid w:val="229B57AE"/>
     <w:multiLevelType w:val="multilevel"/>
     <w:tmpl w:val="4D74C44E"/>
@@ -8263,13 +8268,13 @@
       </w:rPr>
     </w:lvl>
   </w:abstractNum>
-  <w:abstractNum w:abstractNumId="4" w15:restartNumberingAfterBreak="0">
-    <w:nsid w:val="2D9D1B89"/>
+  <w:abstractNum w:abstractNumId="3" w15:restartNumberingAfterBreak="0">
+    <w:nsid w:val="258A670C"/>
     <w:multiLevelType w:val="multilevel"/>
     <w:tmpl w:val="4D86A510"/>
     <w:numStyleLink w:val="EAModItemizedListList"/>
   </w:abstractNum>
-  <w:abstractNum w:abstractNumId="5" w15:restartNumberingAfterBreak="0">
+  <w:abstractNum w:abstractNumId="4" w15:restartNumberingAfterBreak="0">
     <w:nsid w:val="31F13400"/>
     <w:multiLevelType w:val="multilevel"/>
     <w:tmpl w:val="199252AA"/>
@@ -8383,7 +8388,37 @@
       </w:rPr>
     </w:lvl>
   </w:abstractNum>
+  <w:abstractNum w:abstractNumId="5" w15:restartNumberingAfterBreak="0">
+    <w:nsid w:val="352D4E40"/>
+    <w:multiLevelType w:val="multilevel"/>
+    <w:tmpl w:val="4D86A510"/>
+    <w:numStyleLink w:val="EAModItemizedListList"/>
+  </w:abstractNum>
   <w:abstractNum w:abstractNumId="6" w15:restartNumberingAfterBreak="0">
+    <w:nsid w:val="37E21BE7"/>
+    <w:multiLevelType w:val="multilevel"/>
+    <w:tmpl w:val="4D86A510"/>
+    <w:numStyleLink w:val="EAModItemizedListList"/>
+  </w:abstractNum>
+  <w:abstractNum w:abstractNumId="7" w15:restartNumberingAfterBreak="0">
+    <w:nsid w:val="39D02278"/>
+    <w:multiLevelType w:val="multilevel"/>
+    <w:tmpl w:val="4D86A510"/>
+    <w:numStyleLink w:val="EAModItemizedListList"/>
+  </w:abstractNum>
+  <w:abstractNum w:abstractNumId="8" w15:restartNumberingAfterBreak="0">
+    <w:nsid w:val="4C412B7A"/>
+    <w:multiLevelType w:val="multilevel"/>
+    <w:tmpl w:val="4D86A510"/>
+    <w:numStyleLink w:val="EAModItemizedListList"/>
+  </w:abstractNum>
+  <w:abstractNum w:abstractNumId="9" w15:restartNumberingAfterBreak="0">
+    <w:nsid w:val="4C650054"/>
+    <w:multiLevelType w:val="multilevel"/>
+    <w:tmpl w:val="4D86A510"/>
+    <w:numStyleLink w:val="EAModItemizedListList"/>
+  </w:abstractNum>
+  <w:abstractNum w:abstractNumId="10" w15:restartNumberingAfterBreak="0">
     <w:nsid w:val="4FE82FF8"/>
     <w:multiLevelType w:val="multilevel"/>
     <w:tmpl w:val="977634BA"/>
@@ -8515,13 +8550,7 @@
       </w:rPr>
     </w:lvl>
   </w:abstractNum>
-  <w:abstractNum w:abstractNumId="7" w15:restartNumberingAfterBreak="0">
-    <w:nsid w:val="52C50817"/>
-    <w:multiLevelType w:val="multilevel"/>
-    <w:tmpl w:val="4D86A510"/>
-    <w:numStyleLink w:val="EAModItemizedListList"/>
-  </w:abstractNum>
-  <w:abstractNum w:abstractNumId="8" w15:restartNumberingAfterBreak="0">
+  <w:abstractNum w:abstractNumId="11" w15:restartNumberingAfterBreak="0">
     <w:nsid w:val="642B1E83"/>
     <w:multiLevelType w:val="multilevel"/>
     <w:tmpl w:val="FECA1EBC"/>
@@ -8636,19 +8665,13 @@
       </w:rPr>
     </w:lvl>
   </w:abstractNum>
-  <w:abstractNum w:abstractNumId="9" w15:restartNumberingAfterBreak="0">
-    <w:nsid w:val="6E57467A"/>
+  <w:abstractNum w:abstractNumId="12" w15:restartNumberingAfterBreak="0">
+    <w:nsid w:val="6AEF342D"/>
     <w:multiLevelType w:val="multilevel"/>
     <w:tmpl w:val="4D86A510"/>
     <w:numStyleLink w:val="EAModItemizedListList"/>
   </w:abstractNum>
-  <w:abstractNum w:abstractNumId="10" w15:restartNumberingAfterBreak="0">
-    <w:nsid w:val="716626A7"/>
-    <w:multiLevelType w:val="multilevel"/>
-    <w:tmpl w:val="4D86A510"/>
-    <w:numStyleLink w:val="EAModItemizedListList"/>
-  </w:abstractNum>
-  <w:abstractNum w:abstractNumId="11" w15:restartNumberingAfterBreak="0">
+  <w:abstractNum w:abstractNumId="13" w15:restartNumberingAfterBreak="0">
     <w:nsid w:val="74E37E05"/>
     <w:multiLevelType w:val="multilevel"/>
     <w:tmpl w:val="B9F0E5A4"/>
@@ -8762,13 +8785,7 @@
       </w:rPr>
     </w:lvl>
   </w:abstractNum>
-  <w:abstractNum w:abstractNumId="12" w15:restartNumberingAfterBreak="0">
-    <w:nsid w:val="7B5A7904"/>
-    <w:multiLevelType w:val="multilevel"/>
-    <w:tmpl w:val="4D86A510"/>
-    <w:numStyleLink w:val="EAModItemizedListList"/>
-  </w:abstractNum>
-  <w:abstractNum w:abstractNumId="13" w15:restartNumberingAfterBreak="0">
+  <w:abstractNum w:abstractNumId="14" w15:restartNumberingAfterBreak="0">
     <w:nsid w:val="7C7F6145"/>
     <w:multiLevelType w:val="multilevel"/>
     <w:tmpl w:val="27B0DE64"/>
@@ -8892,53 +8909,47 @@
       </w:rPr>
     </w:lvl>
   </w:abstractNum>
-  <w:abstractNum w:abstractNumId="14" w15:restartNumberingAfterBreak="0">
-    <w:nsid w:val="7F8F559C"/>
-    <w:multiLevelType w:val="multilevel"/>
-    <w:tmpl w:val="4D86A510"/>
-    <w:numStyleLink w:val="EAModItemizedListList"/>
-  </w:abstractNum>
   <w:num w:numId="1">
-    <w:abstractNumId w:val="8"/>
+    <w:abstractNumId w:val="11"/>
   </w:num>
   <w:num w:numId="2">
-    <w:abstractNumId w:val="11"/>
+    <w:abstractNumId w:val="13"/>
   </w:num>
   <w:num w:numId="3">
-    <w:abstractNumId w:val="6"/>
+    <w:abstractNumId w:val="10"/>
   </w:num>
   <w:num w:numId="4">
-    <w:abstractNumId w:val="3"/>
+    <w:abstractNumId w:val="2"/>
   </w:num>
   <w:num w:numId="5">
     <w:abstractNumId w:val="1"/>
   </w:num>
   <w:num w:numId="6">
-    <w:abstractNumId w:val="13"/>
+    <w:abstractNumId w:val="14"/>
   </w:num>
   <w:num w:numId="7">
-    <w:abstractNumId w:val="2"/>
+    <w:abstractNumId w:val="12"/>
   </w:num>
   <w:num w:numId="8">
-    <w:abstractNumId w:val="12"/>
+    <w:abstractNumId w:val="5"/>
   </w:num>
   <w:num w:numId="9">
-    <w:abstractNumId w:val="7"/>
+    <w:abstractNumId w:val="9"/>
   </w:num>
   <w:num w:numId="10">
-    <w:abstractNumId w:val="4"/>
+    <w:abstractNumId w:val="0"/>
   </w:num>
   <w:num w:numId="11">
-    <w:abstractNumId w:val="14"/>
+    <w:abstractNumId w:val="3"/>
   </w:num>
   <w:num w:numId="12">
-    <w:abstractNumId w:val="9"/>
+    <w:abstractNumId w:val="6"/>
   </w:num>
   <w:num w:numId="13">
-    <w:abstractNumId w:val="10"/>
+    <w:abstractNumId w:val="8"/>
   </w:num>
   <w:num w:numId="14">
-    <w:abstractNumId w:val="0"/>
+    <w:abstractNumId w:val="7"/>
   </w:num>
   <w:numIdMacAtCleanup w:val="14"/>
 </w:numbering>
@@ -10938,7 +10949,6 @@
     <w:rsid w:val="00182BF5"/>
     <w:rsid w:val="001C4B60"/>
     <w:rsid w:val="00213031"/>
-    <w:rsid w:val="00233227"/>
     <w:rsid w:val="002934E6"/>
     <w:rsid w:val="002A5B47"/>
     <w:rsid w:val="003526D3"/>
@@ -10980,6 +10990,7 @@
     <w:rsid w:val="00924B76"/>
     <w:rsid w:val="00942881"/>
     <w:rsid w:val="00A915C2"/>
+    <w:rsid w:val="00B00A17"/>
     <w:rsid w:val="00B175A6"/>
     <w:rsid w:val="00C20656"/>
     <w:rsid w:val="00C31239"/>
@@ -11741,7 +11752,7 @@
 </file>
 
 <file path=customXml/itemProps1.xml><?xml version="1.0" encoding="utf-8"?>
-<ds:datastoreItem xmlns:ds="http://schemas.openxmlformats.org/officeDocument/2006/customXml" ds:itemID="{2BD697A0-F314-41B2-8EE2-030C77E72134}">
+<ds:datastoreItem xmlns:ds="http://schemas.openxmlformats.org/officeDocument/2006/customXml" ds:itemID="{2CB650E7-A581-4FA2-A4C0-A86C7008CD9E}">
   <ds:schemaRefs>
     <ds:schemaRef ds:uri="http://schemas.openxmlformats.org/officeDocument/2006/bibliography"/>
   </ds:schemaRefs>

</xml_diff>

<commit_message>
product on whitebox, no table for requirements in blackbox
</commit_message>
<xml_diff>
--- a/src/cleonproject.deliverables.architecture.model.architecture/src/cleon.architecturemethods.arc42.sample/xml/Chess_Architecture.docx
+++ b/src/cleonproject.deliverables.architecture.model.architecture/src/cleon.architecturemethods.arc42.sample/xml/Chess_Architecture.docx
@@ -254,7 +254,35 @@
               <w:rPr>
                 <w:lang w:val="en-US"/>
               </w:rPr>
-              <w:t>Christoph Zapella, BABS / Roberto Minghetti, Atos AG</w:t>
+              <w:t xml:space="preserve">Christoph </w:t>
+            </w:r>
+            <w:proofErr w:type="spellStart"/>
+            <w:r>
+              <w:rPr>
+                <w:lang w:val="en-US"/>
+              </w:rPr>
+              <w:t>Zapella</w:t>
+            </w:r>
+            <w:proofErr w:type="spellEnd"/>
+            <w:r>
+              <w:rPr>
+                <w:lang w:val="en-US"/>
+              </w:rPr>
+              <w:t xml:space="preserve">, BABS / Roberto </w:t>
+            </w:r>
+            <w:proofErr w:type="spellStart"/>
+            <w:r>
+              <w:rPr>
+                <w:lang w:val="en-US"/>
+              </w:rPr>
+              <w:t>Minghetti</w:t>
+            </w:r>
+            <w:proofErr w:type="spellEnd"/>
+            <w:r>
+              <w:rPr>
+                <w:lang w:val="en-US"/>
+              </w:rPr>
+              <w:t>, Atos AG</w:t>
             </w:r>
           </w:p>
         </w:tc>
@@ -587,7 +615,7 @@
       <w:r>
         <w:fldChar w:fldCharType="separate"/>
       </w:r>
-      <w:hyperlink w:anchor="_Toc534012426" w:history="1">
+      <w:hyperlink w:anchor="_Toc534022714" w:history="1">
         <w:r>
           <w:rPr>
             <w:rStyle w:val="Hyperlink"/>
@@ -610,7 +638,7 @@
           <w:rPr>
             <w:webHidden/>
           </w:rPr>
-          <w:instrText xml:space="preserve"> PAGEREF _Toc534012426 \h </w:instrText>
+          <w:instrText xml:space="preserve"> PAGEREF _Toc534022714 \h </w:instrText>
         </w:r>
         <w:r>
           <w:rPr>
@@ -647,7 +675,7 @@
           <w:lang w:eastAsia="de-CH"/>
         </w:rPr>
       </w:pPr>
-      <w:hyperlink w:anchor="_Toc534012427" w:history="1">
+      <w:hyperlink w:anchor="_Toc534022715" w:history="1">
         <w:r>
           <w:rPr>
             <w:rStyle w:val="Hyperlink"/>
@@ -670,7 +698,7 @@
           <w:rPr>
             <w:webHidden/>
           </w:rPr>
-          <w:instrText xml:space="preserve"> PAGEREF _Toc534012427 \h </w:instrText>
+          <w:instrText xml:space="preserve"> PAGEREF _Toc534022715 \h </w:instrText>
         </w:r>
         <w:r>
           <w:rPr>
@@ -706,7 +734,7 @@
           <w:lang w:eastAsia="de-CH"/>
         </w:rPr>
       </w:pPr>
-      <w:hyperlink w:anchor="_Toc534012428" w:history="1">
+      <w:hyperlink w:anchor="_Toc534022716" w:history="1">
         <w:r>
           <w:rPr>
             <w:rStyle w:val="Hyperlink"/>
@@ -729,7 +757,7 @@
           <w:rPr>
             <w:webHidden/>
           </w:rPr>
-          <w:instrText xml:space="preserve"> PAGEREF _Toc534012428 \h </w:instrText>
+          <w:instrText xml:space="preserve"> PAGEREF _Toc534022716 \h </w:instrText>
         </w:r>
         <w:r>
           <w:rPr>
@@ -765,7 +793,7 @@
           <w:lang w:eastAsia="de-CH"/>
         </w:rPr>
       </w:pPr>
-      <w:hyperlink w:anchor="_Toc534012429" w:history="1">
+      <w:hyperlink w:anchor="_Toc534022717" w:history="1">
         <w:r>
           <w:rPr>
             <w:rStyle w:val="Hyperlink"/>
@@ -788,7 +816,7 @@
           <w:rPr>
             <w:webHidden/>
           </w:rPr>
-          <w:instrText xml:space="preserve"> PAGEREF _Toc534012429 \h </w:instrText>
+          <w:instrText xml:space="preserve"> PAGEREF _Toc534022717 \h </w:instrText>
         </w:r>
         <w:r>
           <w:rPr>
@@ -825,7 +853,7 @@
           <w:lang w:eastAsia="de-CH"/>
         </w:rPr>
       </w:pPr>
-      <w:hyperlink w:anchor="_Toc534012430" w:history="1">
+      <w:hyperlink w:anchor="_Toc534022718" w:history="1">
         <w:r>
           <w:rPr>
             <w:rStyle w:val="Hyperlink"/>
@@ -848,7 +876,7 @@
           <w:rPr>
             <w:webHidden/>
           </w:rPr>
-          <w:instrText xml:space="preserve"> PAGEREF _Toc534012430 \h </w:instrText>
+          <w:instrText xml:space="preserve"> PAGEREF _Toc534022718 \h </w:instrText>
         </w:r>
         <w:r>
           <w:rPr>
@@ -884,7 +912,7 @@
           <w:lang w:eastAsia="de-CH"/>
         </w:rPr>
       </w:pPr>
-      <w:hyperlink w:anchor="_Toc534012431" w:history="1">
+      <w:hyperlink w:anchor="_Toc534022719" w:history="1">
         <w:r>
           <w:rPr>
             <w:rStyle w:val="Hyperlink"/>
@@ -907,7 +935,7 @@
           <w:rPr>
             <w:webHidden/>
           </w:rPr>
-          <w:instrText xml:space="preserve"> PAGEREF _Toc534012431 \h </w:instrText>
+          <w:instrText xml:space="preserve"> PAGEREF _Toc534022719 \h </w:instrText>
         </w:r>
         <w:r>
           <w:rPr>
@@ -943,7 +971,7 @@
           <w:lang w:eastAsia="de-CH"/>
         </w:rPr>
       </w:pPr>
-      <w:hyperlink w:anchor="_Toc534012432" w:history="1">
+      <w:hyperlink w:anchor="_Toc534022720" w:history="1">
         <w:r>
           <w:rPr>
             <w:rStyle w:val="Hyperlink"/>
@@ -966,7 +994,7 @@
           <w:rPr>
             <w:webHidden/>
           </w:rPr>
-          <w:instrText xml:space="preserve"> PAGEREF _Toc534012432 \h </w:instrText>
+          <w:instrText xml:space="preserve"> PAGEREF _Toc534022720 \h </w:instrText>
         </w:r>
         <w:r>
           <w:rPr>
@@ -1003,7 +1031,7 @@
           <w:lang w:eastAsia="de-CH"/>
         </w:rPr>
       </w:pPr>
-      <w:hyperlink w:anchor="_Toc534012433" w:history="1">
+      <w:hyperlink w:anchor="_Toc534022721" w:history="1">
         <w:r>
           <w:rPr>
             <w:rStyle w:val="Hyperlink"/>
@@ -1026,7 +1054,7 @@
           <w:rPr>
             <w:webHidden/>
           </w:rPr>
-          <w:instrText xml:space="preserve"> PAGEREF _Toc534012433 \h </w:instrText>
+          <w:instrText xml:space="preserve"> PAGEREF _Toc534022721 \h </w:instrText>
         </w:r>
         <w:r>
           <w:rPr>
@@ -1062,7 +1090,7 @@
           <w:lang w:eastAsia="de-CH"/>
         </w:rPr>
       </w:pPr>
-      <w:hyperlink w:anchor="_Toc534012434" w:history="1">
+      <w:hyperlink w:anchor="_Toc534022722" w:history="1">
         <w:r>
           <w:rPr>
             <w:rStyle w:val="Hyperlink"/>
@@ -1085,7 +1113,7 @@
           <w:rPr>
             <w:webHidden/>
           </w:rPr>
-          <w:instrText xml:space="preserve"> PAGEREF _Toc534012434 \h </w:instrText>
+          <w:instrText xml:space="preserve"> PAGEREF _Toc534022722 \h </w:instrText>
         </w:r>
         <w:r>
           <w:rPr>
@@ -1121,7 +1149,7 @@
           <w:lang w:eastAsia="de-CH"/>
         </w:rPr>
       </w:pPr>
-      <w:hyperlink w:anchor="_Toc534012435" w:history="1">
+      <w:hyperlink w:anchor="_Toc534022723" w:history="1">
         <w:r>
           <w:rPr>
             <w:rStyle w:val="Hyperlink"/>
@@ -1144,7 +1172,7 @@
           <w:rPr>
             <w:webHidden/>
           </w:rPr>
-          <w:instrText xml:space="preserve"> PAGEREF _Toc534012435 \h </w:instrText>
+          <w:instrText xml:space="preserve"> PAGEREF _Toc534022723 \h </w:instrText>
         </w:r>
         <w:r>
           <w:rPr>
@@ -1181,7 +1209,7 @@
           <w:lang w:eastAsia="de-CH"/>
         </w:rPr>
       </w:pPr>
-      <w:hyperlink w:anchor="_Toc534012436" w:history="1">
+      <w:hyperlink w:anchor="_Toc534022724" w:history="1">
         <w:r>
           <w:rPr>
             <w:rStyle w:val="Hyperlink"/>
@@ -1204,7 +1232,7 @@
           <w:rPr>
             <w:webHidden/>
           </w:rPr>
-          <w:instrText xml:space="preserve"> PAGEREF _Toc534012436 \h </w:instrText>
+          <w:instrText xml:space="preserve"> PAGEREF _Toc534022724 \h </w:instrText>
         </w:r>
         <w:r>
           <w:rPr>
@@ -1241,7 +1269,7 @@
           <w:lang w:eastAsia="de-CH"/>
         </w:rPr>
       </w:pPr>
-      <w:hyperlink w:anchor="_Toc534012437" w:history="1">
+      <w:hyperlink w:anchor="_Toc534022725" w:history="1">
         <w:r>
           <w:rPr>
             <w:rStyle w:val="Hyperlink"/>
@@ -1264,7 +1292,7 @@
           <w:rPr>
             <w:webHidden/>
           </w:rPr>
-          <w:instrText xml:space="preserve"> PAGEREF _Toc534012437 \h </w:instrText>
+          <w:instrText xml:space="preserve"> PAGEREF _Toc534022725 \h </w:instrText>
         </w:r>
         <w:r>
           <w:rPr>
@@ -1300,7 +1328,7 @@
           <w:lang w:eastAsia="de-CH"/>
         </w:rPr>
       </w:pPr>
-      <w:hyperlink w:anchor="_Toc534012438" w:history="1">
+      <w:hyperlink w:anchor="_Toc534022726" w:history="1">
         <w:r>
           <w:rPr>
             <w:rStyle w:val="Hyperlink"/>
@@ -1323,7 +1351,7 @@
           <w:rPr>
             <w:webHidden/>
           </w:rPr>
-          <w:instrText xml:space="preserve"> PAGEREF _Toc534012438 \h </w:instrText>
+          <w:instrText xml:space="preserve"> PAGEREF _Toc534022726 \h </w:instrText>
         </w:r>
         <w:r>
           <w:rPr>
@@ -1359,7 +1387,7 @@
           <w:lang w:eastAsia="de-CH"/>
         </w:rPr>
       </w:pPr>
-      <w:hyperlink w:anchor="_Toc534012439" w:history="1">
+      <w:hyperlink w:anchor="_Toc534022727" w:history="1">
         <w:r>
           <w:rPr>
             <w:rStyle w:val="Hyperlink"/>
@@ -1382,7 +1410,7 @@
           <w:rPr>
             <w:webHidden/>
           </w:rPr>
-          <w:instrText xml:space="preserve"> PAGEREF _Toc534012439 \h </w:instrText>
+          <w:instrText xml:space="preserve"> PAGEREF _Toc534022727 \h </w:instrText>
         </w:r>
         <w:r>
           <w:rPr>
@@ -1418,7 +1446,7 @@
           <w:lang w:eastAsia="de-CH"/>
         </w:rPr>
       </w:pPr>
-      <w:hyperlink w:anchor="_Toc534012440" w:history="1">
+      <w:hyperlink w:anchor="_Toc534022728" w:history="1">
         <w:r>
           <w:rPr>
             <w:rStyle w:val="Hyperlink"/>
@@ -1441,7 +1469,7 @@
           <w:rPr>
             <w:webHidden/>
           </w:rPr>
-          <w:instrText xml:space="preserve"> PAGEREF _Toc534012440 \h </w:instrText>
+          <w:instrText xml:space="preserve"> PAGEREF _Toc534022728 \h </w:instrText>
         </w:r>
         <w:r>
           <w:rPr>
@@ -1477,7 +1505,7 @@
           <w:lang w:eastAsia="de-CH"/>
         </w:rPr>
       </w:pPr>
-      <w:hyperlink w:anchor="_Toc534012441" w:history="1">
+      <w:hyperlink w:anchor="_Toc534022729" w:history="1">
         <w:r>
           <w:rPr>
             <w:rStyle w:val="Hyperlink"/>
@@ -1500,7 +1528,7 @@
           <w:rPr>
             <w:webHidden/>
           </w:rPr>
-          <w:instrText xml:space="preserve"> PAGEREF _Toc534012441 \h </w:instrText>
+          <w:instrText xml:space="preserve"> PAGEREF _Toc534022729 \h </w:instrText>
         </w:r>
         <w:r>
           <w:rPr>
@@ -1536,7 +1564,7 @@
           <w:lang w:eastAsia="de-CH"/>
         </w:rPr>
       </w:pPr>
-      <w:hyperlink w:anchor="_Toc534012442" w:history="1">
+      <w:hyperlink w:anchor="_Toc534022730" w:history="1">
         <w:r>
           <w:rPr>
             <w:rStyle w:val="Hyperlink"/>
@@ -1559,7 +1587,7 @@
           <w:rPr>
             <w:webHidden/>
           </w:rPr>
-          <w:instrText xml:space="preserve"> PAGEREF _Toc534012442 \h </w:instrText>
+          <w:instrText xml:space="preserve"> PAGEREF _Toc534022730 \h </w:instrText>
         </w:r>
         <w:r>
           <w:rPr>
@@ -1596,7 +1624,7 @@
           <w:lang w:eastAsia="de-CH"/>
         </w:rPr>
       </w:pPr>
-      <w:hyperlink w:anchor="_Toc534012443" w:history="1">
+      <w:hyperlink w:anchor="_Toc534022731" w:history="1">
         <w:r>
           <w:rPr>
             <w:rStyle w:val="Hyperlink"/>
@@ -1619,7 +1647,7 @@
           <w:rPr>
             <w:webHidden/>
           </w:rPr>
-          <w:instrText xml:space="preserve"> PAGEREF _Toc534012443 \h </w:instrText>
+          <w:instrText xml:space="preserve"> PAGEREF _Toc534022731 \h </w:instrText>
         </w:r>
         <w:r>
           <w:rPr>
@@ -1655,7 +1683,7 @@
           <w:lang w:eastAsia="de-CH"/>
         </w:rPr>
       </w:pPr>
-      <w:hyperlink w:anchor="_Toc534012444" w:history="1">
+      <w:hyperlink w:anchor="_Toc534022732" w:history="1">
         <w:r>
           <w:rPr>
             <w:rStyle w:val="Hyperlink"/>
@@ -1678,7 +1706,7 @@
           <w:rPr>
             <w:webHidden/>
           </w:rPr>
-          <w:instrText xml:space="preserve"> PAGEREF _Toc534012444 \h </w:instrText>
+          <w:instrText xml:space="preserve"> PAGEREF _Toc534022732 \h </w:instrText>
         </w:r>
         <w:r>
           <w:rPr>
@@ -1714,7 +1742,7 @@
           <w:lang w:eastAsia="de-CH"/>
         </w:rPr>
       </w:pPr>
-      <w:hyperlink w:anchor="_Toc534012445" w:history="1">
+      <w:hyperlink w:anchor="_Toc534022733" w:history="1">
         <w:r>
           <w:rPr>
             <w:rStyle w:val="Hyperlink"/>
@@ -1737,7 +1765,7 @@
           <w:rPr>
             <w:webHidden/>
           </w:rPr>
-          <w:instrText xml:space="preserve"> PAGEREF _Toc534012445 \h </w:instrText>
+          <w:instrText xml:space="preserve"> PAGEREF _Toc534022733 \h </w:instrText>
         </w:r>
         <w:r>
           <w:rPr>
@@ -1773,7 +1801,7 @@
           <w:lang w:eastAsia="de-CH"/>
         </w:rPr>
       </w:pPr>
-      <w:hyperlink w:anchor="_Toc534012446" w:history="1">
+      <w:hyperlink w:anchor="_Toc534022734" w:history="1">
         <w:r>
           <w:rPr>
             <w:rStyle w:val="Hyperlink"/>
@@ -1796,7 +1824,7 @@
           <w:rPr>
             <w:webHidden/>
           </w:rPr>
-          <w:instrText xml:space="preserve"> PAGEREF _Toc534012446 \h </w:instrText>
+          <w:instrText xml:space="preserve"> PAGEREF _Toc534022734 \h </w:instrText>
         </w:r>
         <w:r>
           <w:rPr>
@@ -1832,7 +1860,7 @@
           <w:lang w:eastAsia="de-CH"/>
         </w:rPr>
       </w:pPr>
-      <w:hyperlink w:anchor="_Toc534012447" w:history="1">
+      <w:hyperlink w:anchor="_Toc534022735" w:history="1">
         <w:r>
           <w:rPr>
             <w:rStyle w:val="Hyperlink"/>
@@ -1855,7 +1883,7 @@
           <w:rPr>
             <w:webHidden/>
           </w:rPr>
-          <w:instrText xml:space="preserve"> PAGEREF _Toc534012447 \h </w:instrText>
+          <w:instrText xml:space="preserve"> PAGEREF _Toc534022735 \h </w:instrText>
         </w:r>
         <w:r>
           <w:rPr>
@@ -1891,7 +1919,7 @@
           <w:lang w:eastAsia="de-CH"/>
         </w:rPr>
       </w:pPr>
-      <w:hyperlink w:anchor="_Toc534012448" w:history="1">
+      <w:hyperlink w:anchor="_Toc534022736" w:history="1">
         <w:r>
           <w:rPr>
             <w:rStyle w:val="Hyperlink"/>
@@ -1914,7 +1942,7 @@
           <w:rPr>
             <w:webHidden/>
           </w:rPr>
-          <w:instrText xml:space="preserve"> PAGEREF _Toc534012448 \h </w:instrText>
+          <w:instrText xml:space="preserve"> PAGEREF _Toc534022736 \h </w:instrText>
         </w:r>
         <w:r>
           <w:rPr>
@@ -1951,7 +1979,7 @@
           <w:lang w:eastAsia="de-CH"/>
         </w:rPr>
       </w:pPr>
-      <w:hyperlink w:anchor="_Toc534012449" w:history="1">
+      <w:hyperlink w:anchor="_Toc534022737" w:history="1">
         <w:r>
           <w:rPr>
             <w:rStyle w:val="Hyperlink"/>
@@ -1974,7 +2002,7 @@
           <w:rPr>
             <w:webHidden/>
           </w:rPr>
-          <w:instrText xml:space="preserve"> PAGEREF _Toc534012449 \h </w:instrText>
+          <w:instrText xml:space="preserve"> PAGEREF _Toc534022737 \h </w:instrText>
         </w:r>
         <w:r>
           <w:rPr>
@@ -2011,7 +2039,7 @@
           <w:lang w:eastAsia="de-CH"/>
         </w:rPr>
       </w:pPr>
-      <w:hyperlink w:anchor="_Toc534012450" w:history="1">
+      <w:hyperlink w:anchor="_Toc534022738" w:history="1">
         <w:r>
           <w:rPr>
             <w:rStyle w:val="Hyperlink"/>
@@ -2034,7 +2062,7 @@
           <w:rPr>
             <w:webHidden/>
           </w:rPr>
-          <w:instrText xml:space="preserve"> PAGEREF _Toc534012450 \h </w:instrText>
+          <w:instrText xml:space="preserve"> PAGEREF _Toc534022738 \h </w:instrText>
         </w:r>
         <w:r>
           <w:rPr>
@@ -2070,7 +2098,7 @@
           <w:lang w:eastAsia="de-CH"/>
         </w:rPr>
       </w:pPr>
-      <w:hyperlink w:anchor="_Toc534012451" w:history="1">
+      <w:hyperlink w:anchor="_Toc534022739" w:history="1">
         <w:r>
           <w:rPr>
             <w:rStyle w:val="Hyperlink"/>
@@ -2093,7 +2121,7 @@
           <w:rPr>
             <w:webHidden/>
           </w:rPr>
-          <w:instrText xml:space="preserve"> PAGEREF _Toc534012451 \h </w:instrText>
+          <w:instrText xml:space="preserve"> PAGEREF _Toc534022739 \h </w:instrText>
         </w:r>
         <w:r>
           <w:rPr>
@@ -2129,7 +2157,7 @@
           <w:lang w:eastAsia="de-CH"/>
         </w:rPr>
       </w:pPr>
-      <w:hyperlink w:anchor="_Toc534012452" w:history="1">
+      <w:hyperlink w:anchor="_Toc534022740" w:history="1">
         <w:r>
           <w:rPr>
             <w:rStyle w:val="Hyperlink"/>
@@ -2152,7 +2180,7 @@
           <w:rPr>
             <w:webHidden/>
           </w:rPr>
-          <w:instrText xml:space="preserve"> PAGEREF _Toc534012452 \h </w:instrText>
+          <w:instrText xml:space="preserve"> PAGEREF _Toc534022740 \h </w:instrText>
         </w:r>
         <w:r>
           <w:rPr>
@@ -2189,7 +2217,7 @@
           <w:lang w:eastAsia="de-CH"/>
         </w:rPr>
       </w:pPr>
-      <w:hyperlink w:anchor="_Toc534012453" w:history="1">
+      <w:hyperlink w:anchor="_Toc534022741" w:history="1">
         <w:r>
           <w:rPr>
             <w:rStyle w:val="Hyperlink"/>
@@ -2212,7 +2240,7 @@
           <w:rPr>
             <w:webHidden/>
           </w:rPr>
-          <w:instrText xml:space="preserve"> PAGEREF _Toc534012453 \h </w:instrText>
+          <w:instrText xml:space="preserve"> PAGEREF _Toc534022741 \h </w:instrText>
         </w:r>
         <w:r>
           <w:rPr>
@@ -2249,7 +2277,7 @@
           <w:lang w:eastAsia="de-CH"/>
         </w:rPr>
       </w:pPr>
-      <w:hyperlink w:anchor="_Toc534012454" w:history="1">
+      <w:hyperlink w:anchor="_Toc534022742" w:history="1">
         <w:r>
           <w:rPr>
             <w:rStyle w:val="Hyperlink"/>
@@ -2272,7 +2300,7 @@
           <w:rPr>
             <w:webHidden/>
           </w:rPr>
-          <w:instrText xml:space="preserve"> PAGEREF _Toc534012454 \h </w:instrText>
+          <w:instrText xml:space="preserve"> PAGEREF _Toc534022742 \h </w:instrText>
         </w:r>
         <w:r>
           <w:rPr>
@@ -2309,7 +2337,7 @@
           <w:lang w:eastAsia="de-CH"/>
         </w:rPr>
       </w:pPr>
-      <w:hyperlink w:anchor="_Toc534012455" w:history="1">
+      <w:hyperlink w:anchor="_Toc534022743" w:history="1">
         <w:r>
           <w:rPr>
             <w:rStyle w:val="Hyperlink"/>
@@ -2332,7 +2360,7 @@
           <w:rPr>
             <w:webHidden/>
           </w:rPr>
-          <w:instrText xml:space="preserve"> PAGEREF _Toc534012455 \h </w:instrText>
+          <w:instrText xml:space="preserve"> PAGEREF _Toc534022743 \h </w:instrText>
         </w:r>
         <w:r>
           <w:rPr>
@@ -2368,7 +2396,7 @@
           <w:lang w:eastAsia="de-CH"/>
         </w:rPr>
       </w:pPr>
-      <w:hyperlink w:anchor="_Toc534012456" w:history="1">
+      <w:hyperlink w:anchor="_Toc534022744" w:history="1">
         <w:r>
           <w:rPr>
             <w:rStyle w:val="Hyperlink"/>
@@ -2391,7 +2419,7 @@
           <w:rPr>
             <w:webHidden/>
           </w:rPr>
-          <w:instrText xml:space="preserve"> PAGEREF _Toc534012456 \h </w:instrText>
+          <w:instrText xml:space="preserve"> PAGEREF _Toc534022744 \h </w:instrText>
         </w:r>
         <w:r>
           <w:rPr>
@@ -2634,7 +2662,7 @@
       <w:pPr>
         <w:pStyle w:val="Heading1"/>
       </w:pPr>
-      <w:bookmarkStart w:id="1" w:name="_Toc534012426"/>
+      <w:bookmarkStart w:id="1" w:name="_Toc534022714"/>
       <w:r>
         <w:lastRenderedPageBreak/>
         <w:t>Einleitung</w:t>
@@ -2653,7 +2681,7 @@
       <w:pPr>
         <w:pStyle w:val="Heading1"/>
       </w:pPr>
-      <w:bookmarkStart w:id="2" w:name="_Toc534012427"/>
+      <w:bookmarkStart w:id="2" w:name="_Toc534022715"/>
       <w:r>
         <w:lastRenderedPageBreak/>
         <w:t>Einführung und Ziele</w:t>
@@ -2664,7 +2692,7 @@
       <w:pPr>
         <w:pStyle w:val="Heading2"/>
       </w:pPr>
-      <w:bookmarkStart w:id="3" w:name="_Toc534012428"/>
+      <w:bookmarkStart w:id="3" w:name="_Toc534022716"/>
       <w:r>
         <w:t>Aufgabenstellung</w:t>
       </w:r>
@@ -2779,7 +2807,7 @@
       <w:pPr>
         <w:pStyle w:val="Heading2"/>
       </w:pPr>
-      <w:bookmarkStart w:id="4" w:name="_Toc534012429"/>
+      <w:bookmarkStart w:id="4" w:name="_Toc534022717"/>
       <w:r>
         <w:t>Qualitätsziele</w:t>
       </w:r>
@@ -2978,7 +3006,7 @@
       <w:pPr>
         <w:pStyle w:val="Heading1"/>
       </w:pPr>
-      <w:bookmarkStart w:id="5" w:name="_Toc534012430"/>
+      <w:bookmarkStart w:id="5" w:name="_Toc534022718"/>
       <w:r>
         <w:lastRenderedPageBreak/>
         <w:t>Randbedingungen</w:t>
@@ -2989,7 +3017,7 @@
       <w:pPr>
         <w:pStyle w:val="Heading2"/>
       </w:pPr>
-      <w:bookmarkStart w:id="6" w:name="_Toc534012431"/>
+      <w:bookmarkStart w:id="6" w:name="_Toc534022719"/>
       <w:r>
         <w:t>Technische Randbedingungen</w:t>
       </w:r>
@@ -3172,7 +3200,7 @@
       <w:pPr>
         <w:pStyle w:val="Heading2"/>
       </w:pPr>
-      <w:bookmarkStart w:id="7" w:name="_Toc534012432"/>
+      <w:bookmarkStart w:id="7" w:name="_Toc534022720"/>
       <w:r>
         <w:t>Organisatorische Randbedingungen</w:t>
       </w:r>
@@ -3389,7 +3417,7 @@
       <w:pPr>
         <w:pStyle w:val="Heading1"/>
       </w:pPr>
-      <w:bookmarkStart w:id="8" w:name="_Toc534012433"/>
+      <w:bookmarkStart w:id="8" w:name="_Toc534022721"/>
       <w:r>
         <w:lastRenderedPageBreak/>
         <w:t>Kontextabgrenzung</w:t>
@@ -3400,7 +3428,7 @@
       <w:pPr>
         <w:pStyle w:val="Heading2"/>
       </w:pPr>
-      <w:bookmarkStart w:id="9" w:name="_Toc534012434"/>
+      <w:bookmarkStart w:id="9" w:name="_Toc534022722"/>
       <w:r>
         <w:t>Fachlicher Kontext</w:t>
       </w:r>
@@ -4018,7 +4046,7 @@
       <w:pPr>
         <w:pStyle w:val="Heading2"/>
       </w:pPr>
-      <w:bookmarkStart w:id="10" w:name="_Toc534012435"/>
+      <w:bookmarkStart w:id="10" w:name="_Toc534022723"/>
       <w:r>
         <w:t>Technischer Kontext</w:t>
       </w:r>
@@ -4882,7 +4910,7 @@
       <w:pPr>
         <w:pStyle w:val="Heading1"/>
       </w:pPr>
-      <w:bookmarkStart w:id="11" w:name="_Toc534012436"/>
+      <w:bookmarkStart w:id="11" w:name="_Toc534022724"/>
       <w:r>
         <w:lastRenderedPageBreak/>
         <w:t>Lösungsstrategie</w:t>
@@ -4893,7 +4921,7 @@
       <w:pPr>
         <w:pStyle w:val="Heading1"/>
       </w:pPr>
-      <w:bookmarkStart w:id="12" w:name="_Toc534012437"/>
+      <w:bookmarkStart w:id="12" w:name="_Toc534022725"/>
       <w:r>
         <w:lastRenderedPageBreak/>
         <w:t>Bausteinsicht</w:t>
@@ -4904,7 +4932,7 @@
       <w:pPr>
         <w:pStyle w:val="Heading2"/>
       </w:pPr>
-      <w:bookmarkStart w:id="13" w:name="_Toc534012438"/>
+      <w:bookmarkStart w:id="13" w:name="_Toc534022726"/>
       <w:r>
         <w:t>Ebene 1</w:t>
       </w:r>
@@ -5394,7 +5422,7 @@
       <w:pPr>
         <w:pStyle w:val="Heading2"/>
       </w:pPr>
-      <w:bookmarkStart w:id="14" w:name="_Toc534012439"/>
+      <w:bookmarkStart w:id="14" w:name="_Toc534022727"/>
       <w:r>
         <w:t>Ebene 2</w:t>
       </w:r>
@@ -5434,8 +5462,6 @@
       <w:r>
         <w:t>aufgelistet:</w:t>
       </w:r>
-      <w:bookmarkStart w:id="15" w:name="_GoBack"/>
-      <w:bookmarkEnd w:id="15"/>
     </w:p>
     <w:tbl>
       <w:tblPr>
@@ -5561,6 +5587,39 @@
         <w:t>Erfüllte Anforderungen</w:t>
       </w:r>
     </w:p>
+    <w:p>
+      <w:r>
+        <w:t xml:space="preserve">Nachfolgend werden die erfüllten Anforderungen des Bausteins Test1_2 </w:t>
+      </w:r>
+      <w:r>
+        <w:t>&lt;SampleBuildingBlock&gt; (Blackbox) tabellarisch aufgelistet:</w:t>
+      </w:r>
+    </w:p>
+    <w:p>
+      <w:pPr>
+        <w:pStyle w:val="EAModItemizedList"/>
+        <w:numPr>
+          <w:ilvl w:val="0"/>
+          <w:numId w:val="7"/>
+        </w:numPr>
+      </w:pPr>
+      <w:r>
+        <w:t>AF006_Requirements_1 (FEA)</w:t>
+      </w:r>
+    </w:p>
+    <w:p>
+      <w:pPr>
+        <w:pStyle w:val="Heading3"/>
+      </w:pPr>
+      <w:r>
+        <w:t>Ebene 2: Test2 &lt;SampleBuildingBlock&gt; (Whitebox)</w:t>
+      </w:r>
+    </w:p>
+    <w:p>
+      <w:r>
+        <w:t>Nachfolgend werden die enthaltenen Bausteine (Blackbox) des Bausteins Test2 tabellarisch aufgelistet:</w:t>
+      </w:r>
+    </w:p>
     <w:tbl>
       <w:tblPr>
         <w:tblStyle w:val="EAModRequirement"/>
@@ -5585,20 +5644,23 @@
               <w:pStyle w:val="EAModTableHeadingCell"/>
             </w:pPr>
             <w:r>
-              <w:t>Anforderung</w:t>
-            </w:r>
-          </w:p>
-        </w:tc>
-        <w:tc>
-          <w:tcPr>
-            <w:tcW w:w="3000" w:type="pct"/>
+              <w:t>Baustein</w:t>
+            </w:r>
+          </w:p>
+        </w:tc>
+        <w:tc>
+          <w:tcPr>
+            <w:tcW w:w="3500" w:type="pct"/>
           </w:tcPr>
           <w:p>
             <w:pPr>
               <w:pStyle w:val="EAModTableHeadingCell"/>
             </w:pPr>
             <w:r>
-              <w:t>Beschreibung</w:t>
+              <w:t>Zwecks/Vera</w:t>
+            </w:r>
+            <w:r>
+              <w:t>ntwortung</w:t>
             </w:r>
           </w:p>
         </w:tc>
@@ -5617,13 +5679,13 @@
               <w:keepNext/>
             </w:pPr>
             <w:r>
-              <w:t>AF006_Requirements_1 (FEA)</w:t>
-            </w:r>
-          </w:p>
-        </w:tc>
-        <w:tc>
-          <w:tcPr>
-            <w:tcW w:w="3000" w:type="pct"/>
+              <w:t>Test2_2 &lt;SampleBuildingBlock&gt; (Blackbox)</w:t>
+            </w:r>
+          </w:p>
+        </w:tc>
+        <w:tc>
+          <w:tcPr>
+            <w:tcW w:w="3500" w:type="pct"/>
           </w:tcPr>
           <w:p>
             <w:pPr>
@@ -5668,18 +5730,26 @@
     </w:tbl>
     <w:p>
       <w:pPr>
+        <w:pStyle w:val="Heading4"/>
+      </w:pPr>
+      <w:r>
+        <w:t>Test2_2 &lt;SampleBuildingBlock&gt; (Blackbox)</w:t>
+      </w:r>
+    </w:p>
+    <w:p>
+      <w:pPr>
         <w:pStyle w:val="Heading3"/>
       </w:pPr>
       <w:r>
-        <w:t xml:space="preserve">Ebene 2: Test2 </w:t>
+        <w:t>Ebene 2: Test3 &lt;SampleBuildingBlock&gt; (Whitebox)</w:t>
+      </w:r>
+    </w:p>
+    <w:p>
+      <w:r>
+        <w:t xml:space="preserve">Nachfolgend werden die enthaltenen Bausteine (Blackbox) des Bausteins Test3 tabellarisch </w:t>
       </w:r>
       <w:r>
-        <w:t>&lt;SampleBuildingBlock&gt; (Whitebox)</w:t>
-      </w:r>
-    </w:p>
-    <w:p>
-      <w:r>
-        <w:t>Nachfolgend werden die enthaltenen Bausteine (Blackbox) des Bausteins Test2 tabellarisch aufgelistet:</w:t>
+        <w:t>aufgelistet:</w:t>
       </w:r>
     </w:p>
     <w:tbl>
@@ -5738,7 +5808,7 @@
               <w:keepNext/>
             </w:pPr>
             <w:r>
-              <w:t>Test2_2 &lt;SampleBuildingBlock&gt; (Blackbox)</w:t>
+              <w:t>Test3_1 &lt;SampleBuildingBlock&gt; (Blackbox)</w:t>
             </w:r>
           </w:p>
         </w:tc>
@@ -5792,23 +5862,43 @@
         <w:pStyle w:val="Heading4"/>
       </w:pPr>
       <w:r>
-        <w:t xml:space="preserve">Test2_2 </w:t>
+        <w:t>Test3_1 &lt;SampleBuildingBlock&gt; (Blackbox)</w:t>
+      </w:r>
+    </w:p>
+    <w:p>
+      <w:pPr>
+        <w:pStyle w:val="Heading2"/>
+      </w:pPr>
+      <w:bookmarkStart w:id="15" w:name="_Toc534022728"/>
+      <w:r>
+        <w:t>Ebene 3</w:t>
+      </w:r>
+      <w:bookmarkEnd w:id="15"/>
+    </w:p>
+    <w:p>
+      <w:pPr>
+        <w:pStyle w:val="Heading3"/>
+      </w:pPr>
+      <w:r>
+        <w:t>Ebene 3: Test1_2 &lt;SampleBuildingBlock&gt; (Whitebox)</w:t>
+      </w:r>
+    </w:p>
+    <w:p>
+      <w:r>
+        <w:t>Test</w:t>
+      </w:r>
+    </w:p>
+    <w:p>
+      <w:r>
+        <w:t>asdfasdfsadf</w:t>
+      </w:r>
+    </w:p>
+    <w:p>
+      <w:r>
+        <w:t xml:space="preserve">Nachfolgend werden die enthaltenen </w:t>
       </w:r>
       <w:r>
-        <w:t>&lt;SampleBuildingBlock&gt; (Blackbox)</w:t>
-      </w:r>
-    </w:p>
-    <w:p>
-      <w:pPr>
-        <w:pStyle w:val="Heading3"/>
-      </w:pPr>
-      <w:r>
-        <w:t>Ebene 2: Test3 &lt;SampleBuildingBlock&gt; (Whitebox)</w:t>
-      </w:r>
-    </w:p>
-    <w:p>
-      <w:r>
-        <w:t>Nachfolgend werden die enthaltenen Bausteine (Blackbox) des Bausteins Test3 tabellarisch aufgelistet:</w:t>
+        <w:t>Bausteine (Blackbox) des Bausteins Test1_2 tabellarisch aufgelistet:</w:t>
       </w:r>
     </w:p>
     <w:tbl>
@@ -5835,6 +5925,7 @@
               <w:pStyle w:val="EAModTableHeadingCell"/>
             </w:pPr>
             <w:r>
+              <w:lastRenderedPageBreak/>
               <w:t>Baustein</w:t>
             </w:r>
           </w:p>
@@ -5867,10 +5958,7 @@
               <w:keepNext/>
             </w:pPr>
             <w:r>
-              <w:t xml:space="preserve">Test3_1 </w:t>
-            </w:r>
-            <w:r>
-              <w:t>&lt;SampleBuildingBlock&gt; (Blackbox)</w:t>
+              <w:t>Test1_2_1 &lt;SampleBuildingBlock&gt; (Blackbox)</w:t>
             </w:r>
           </w:p>
         </w:tc>
@@ -5924,43 +6012,23 @@
         <w:pStyle w:val="Heading4"/>
       </w:pPr>
       <w:r>
-        <w:t>Test3_1 &lt;SampleBuildingBlock&gt; (Blackbox)</w:t>
+        <w:t>MyChapter</w:t>
       </w:r>
     </w:p>
     <w:p>
       <w:pPr>
-        <w:pStyle w:val="Heading2"/>
-      </w:pPr>
-      <w:bookmarkStart w:id="16" w:name="_Toc534012440"/>
+        <w:pStyle w:val="Heading4"/>
+      </w:pPr>
       <w:r>
-        <w:t>Ebene 3</w:t>
+        <w:t>Test1_2_1 &lt;SampleBuildingBlock&gt; (Blackbox)</w:t>
       </w:r>
-      <w:bookmarkEnd w:id="16"/>
-    </w:p>
-    <w:p>
-      <w:pPr>
-        <w:pStyle w:val="Heading3"/>
+    </w:p>
+    <w:p>
+      <w:pPr>
+        <w:pStyle w:val="Heading5"/>
       </w:pPr>
       <w:r>
-        <w:t>Ebene 3: Test1_2 &lt;SampleBuildingBlock&gt; (Whitebox)</w:t>
-      </w:r>
-    </w:p>
-    <w:p>
-      <w:r>
-        <w:t>Test</w:t>
-      </w:r>
-    </w:p>
-    <w:p>
-      <w:r>
-        <w:t>asdfasdfsadf</w:t>
-      </w:r>
-    </w:p>
-    <w:p>
-      <w:r>
-        <w:t xml:space="preserve">Nachfolgend werden die enthaltenen Bausteine (Blackbox) des Bausteins Test1_2 </w:t>
-      </w:r>
-      <w:r>
-        <w:t>tabellarisch aufgelistet:</w:t>
+        <w:t>Abhängigkeiten</w:t>
       </w:r>
     </w:p>
     <w:tbl>
@@ -5987,21 +6055,20 @@
               <w:pStyle w:val="EAModTableHeadingCell"/>
             </w:pPr>
             <w:r>
-              <w:lastRenderedPageBreak/>
-              <w:t>Baustein</w:t>
-            </w:r>
-          </w:p>
-        </w:tc>
-        <w:tc>
-          <w:tcPr>
-            <w:tcW w:w="3500" w:type="pct"/>
+              <w:t>Abhängigkeit</w:t>
+            </w:r>
+          </w:p>
+        </w:tc>
+        <w:tc>
+          <w:tcPr>
+            <w:tcW w:w="3000" w:type="pct"/>
           </w:tcPr>
           <w:p>
             <w:pPr>
               <w:pStyle w:val="EAModTableHeadingCell"/>
             </w:pPr>
             <w:r>
-              <w:t>Zwecks/Verantwortung</w:t>
+              <w:t>Beschreibung</w:t>
             </w:r>
           </w:p>
         </w:tc>
@@ -6020,13 +6087,16 @@
               <w:keepNext/>
             </w:pPr>
             <w:r>
-              <w:t>Test1_2_1 &lt;SampleBuildingBlock&gt; (Blackbox)</w:t>
-            </w:r>
-          </w:p>
-        </w:tc>
-        <w:tc>
-          <w:tcPr>
-            <w:tcW w:w="3500" w:type="pct"/>
+              <w:t xml:space="preserve">Test2 -&gt; </w:t>
+            </w:r>
+            <w:r>
+              <w:t>Test1_2_1</w:t>
+            </w:r>
+          </w:p>
+        </w:tc>
+        <w:tc>
+          <w:tcPr>
+            <w:tcW w:w="3000" w:type="pct"/>
           </w:tcPr>
           <w:p>
             <w:pPr>
@@ -6071,26 +6141,46 @@
     </w:tbl>
     <w:p>
       <w:pPr>
-        <w:pStyle w:val="Heading4"/>
+        <w:pStyle w:val="Heading3"/>
       </w:pPr>
       <w:r>
-        <w:t>MyChapter</w:t>
+        <w:t>Ebene 3: Test2_2 &lt;SampleBuildingBlock&gt; (Whitebox)</w:t>
       </w:r>
     </w:p>
     <w:p>
       <w:pPr>
-        <w:pStyle w:val="Heading4"/>
+        <w:pStyle w:val="Heading3"/>
       </w:pPr>
       <w:r>
-        <w:t>Test1_2_1 &lt;SampleBuildingBlock&gt; (Blackbox)</w:t>
+        <w:t>Ebene 3: Test3_1 &lt;SampleBuildingBlock&gt; (Whitebox)</w:t>
       </w:r>
     </w:p>
     <w:p>
       <w:pPr>
-        <w:pStyle w:val="Heading5"/>
-      </w:pPr>
+        <w:pStyle w:val="Heading2"/>
+      </w:pPr>
+      <w:bookmarkStart w:id="16" w:name="_Toc534022729"/>
       <w:r>
-        <w:t>Abhängigkeiten</w:t>
+        <w:t>Ebene 4</w:t>
+      </w:r>
+      <w:bookmarkEnd w:id="16"/>
+    </w:p>
+    <w:p>
+      <w:pPr>
+        <w:pStyle w:val="Heading3"/>
+      </w:pPr>
+      <w:bookmarkStart w:id="17" w:name="_GoBack"/>
+      <w:bookmarkEnd w:id="17"/>
+      <w:r>
+        <w:t>Ebene 4: Test1_2_1 &lt;SampleBuildingBlock&gt; (Whitebox)</w:t>
+      </w:r>
+    </w:p>
+    <w:p>
+      <w:r>
+        <w:t xml:space="preserve">Nachfolgend werden die enthaltenen Bausteine (Blackbox) des Bausteins </w:t>
+      </w:r>
+      <w:r>
+        <w:t>Test1_2_1 tabellarisch aufgelistet:</w:t>
       </w:r>
     </w:p>
     <w:tbl>
@@ -6117,20 +6207,20 @@
               <w:pStyle w:val="EAModTableHeadingCell"/>
             </w:pPr>
             <w:r>
-              <w:t>Abhängigkeit</w:t>
-            </w:r>
-          </w:p>
-        </w:tc>
-        <w:tc>
-          <w:tcPr>
-            <w:tcW w:w="3000" w:type="pct"/>
+              <w:t>Baustein</w:t>
+            </w:r>
+          </w:p>
+        </w:tc>
+        <w:tc>
+          <w:tcPr>
+            <w:tcW w:w="3500" w:type="pct"/>
           </w:tcPr>
           <w:p>
             <w:pPr>
               <w:pStyle w:val="EAModTableHeadingCell"/>
             </w:pPr>
             <w:r>
-              <w:t>Beschreibung</w:t>
+              <w:t>Zwecks/Verantwortung</w:t>
             </w:r>
           </w:p>
         </w:tc>
@@ -6149,13 +6239,13 @@
               <w:keepNext/>
             </w:pPr>
             <w:r>
-              <w:t>Test2 -&gt; Test1_2_1</w:t>
-            </w:r>
-          </w:p>
-        </w:tc>
-        <w:tc>
-          <w:tcPr>
-            <w:tcW w:w="3000" w:type="pct"/>
+              <w:t>Test1_2_1_1 &lt;SampleBuildingBlock&gt; (Blackbox)</w:t>
+            </w:r>
+          </w:p>
+        </w:tc>
+        <w:tc>
+          <w:tcPr>
+            <w:tcW w:w="3500" w:type="pct"/>
           </w:tcPr>
           <w:p>
             <w:pPr>
@@ -6200,45 +6290,150 @@
     </w:tbl>
     <w:p>
       <w:pPr>
-        <w:pStyle w:val="Heading3"/>
+        <w:pStyle w:val="Heading4"/>
       </w:pPr>
       <w:r>
-        <w:t xml:space="preserve">Ebene 3: Test2_2 </w:t>
+        <w:t>Test1_2_1_1 &lt;SampleBuildingBlock&gt; (Blackbox)</w:t>
+      </w:r>
+    </w:p>
+    <w:p>
+      <w:pPr>
+        <w:pStyle w:val="Heading5"/>
+      </w:pPr>
+      <w:r>
+        <w:t>Erfüllte Anforderungen</w:t>
+      </w:r>
+    </w:p>
+    <w:p>
+      <w:r>
+        <w:t xml:space="preserve">Nachfolgend werden die erfüllten Anforderungen des Bausteins </w:t>
       </w:r>
       <w:r>
-        <w:t>&lt;SampleBuildingBlock&gt; (Whitebox)</w:t>
+        <w:t>Test1_2_1_1 &lt;SampleBuildingBlock&gt; (Blackbox) tabellarisch aufgelistet:</w:t>
       </w:r>
     </w:p>
     <w:p>
       <w:pPr>
+        <w:pStyle w:val="EAModItemizedList"/>
+        <w:numPr>
+          <w:ilvl w:val="0"/>
+          <w:numId w:val="8"/>
+        </w:numPr>
+      </w:pPr>
+      <w:r>
+        <w:t>AF006_Requirements_1 (FEA)</w:t>
+      </w:r>
+    </w:p>
+    <w:p>
+      <w:pPr>
+        <w:pStyle w:val="Heading2"/>
+      </w:pPr>
+      <w:bookmarkStart w:id="18" w:name="_Toc534022730"/>
+      <w:r>
+        <w:t>Ebene 5</w:t>
+      </w:r>
+      <w:bookmarkEnd w:id="18"/>
+    </w:p>
+    <w:p>
+      <w:pPr>
         <w:pStyle w:val="Heading3"/>
       </w:pPr>
       <w:r>
-        <w:t>Ebene 3: Test3_1 &lt;SampleBuildingBlock&gt; (Whitebox)</w:t>
+        <w:t>Ebene 5: Test1_2_1_1 &lt;SampleBuildingBlock&gt; (Whitebox)</w:t>
       </w:r>
     </w:p>
     <w:p>
       <w:pPr>
+        <w:pStyle w:val="Heading1"/>
+      </w:pPr>
+      <w:bookmarkStart w:id="19" w:name="_Toc534022731"/>
+      <w:r>
+        <w:lastRenderedPageBreak/>
+        <w:t>Verteilsicht</w:t>
+      </w:r>
+      <w:bookmarkEnd w:id="19"/>
+    </w:p>
+    <w:p>
+      <w:pPr>
         <w:pStyle w:val="Heading2"/>
       </w:pPr>
-      <w:bookmarkStart w:id="17" w:name="_Toc534012441"/>
+      <w:bookmarkStart w:id="20" w:name="_Toc534022732"/>
       <w:r>
-        <w:t>Ebene 4</w:t>
+        <w:t>Bauen</w:t>
       </w:r>
-      <w:bookmarkEnd w:id="17"/>
-    </w:p>
-    <w:p>
-      <w:pPr>
-        <w:pStyle w:val="Heading3"/>
-      </w:pPr>
+      <w:bookmarkEnd w:id="20"/>
+    </w:p>
+    <w:p>
+      <w:pPr>
+        <w:pStyle w:val="Heading2"/>
+      </w:pPr>
+      <w:bookmarkStart w:id="21" w:name="_Toc534022733"/>
       <w:r>
-        <w:t>Ebene 4: Test1_2_1 &lt;SampleBuildingBlock&gt; (Whitebox)</w:t>
+        <w:t>Paketierung</w:t>
       </w:r>
-    </w:p>
-    <w:p>
+      <w:bookmarkEnd w:id="21"/>
+    </w:p>
+    <w:p>
+      <w:pPr>
+        <w:pStyle w:val="Heading2"/>
+      </w:pPr>
+      <w:bookmarkStart w:id="22" w:name="_Toc534022734"/>
       <w:r>
-        <w:t>Nachfolgend werden die enthaltenen Bausteine (Blackbox) des Bausteins Test1_2_1 tabellarisch aufgelistet:</w:t>
+        <w:t>Verteilung</w:t>
       </w:r>
+      <w:bookmarkEnd w:id="22"/>
+    </w:p>
+    <w:p>
+      <w:pPr>
+        <w:pStyle w:val="Heading2"/>
+      </w:pPr>
+      <w:bookmarkStart w:id="23" w:name="_Toc534022735"/>
+      <w:r>
+        <w:t>Test</w:t>
+      </w:r>
+      <w:bookmarkEnd w:id="23"/>
+    </w:p>
+    <w:p>
+      <w:pPr>
+        <w:pStyle w:val="Heading2"/>
+      </w:pPr>
+      <w:bookmarkStart w:id="24" w:name="_Toc534022736"/>
+      <w:r>
+        <w:t>Überwachung</w:t>
+      </w:r>
+      <w:bookmarkEnd w:id="24"/>
+    </w:p>
+    <w:p>
+      <w:pPr>
+        <w:pStyle w:val="Heading1"/>
+      </w:pPr>
+      <w:bookmarkStart w:id="25" w:name="_Toc534022737"/>
+      <w:r>
+        <w:lastRenderedPageBreak/>
+        <w:t>Konzepte</w:t>
+      </w:r>
+      <w:bookmarkEnd w:id="25"/>
+    </w:p>
+    <w:p>
+      <w:pPr>
+        <w:pStyle w:val="Heading1"/>
+      </w:pPr>
+      <w:bookmarkStart w:id="26" w:name="_Toc534022738"/>
+      <w:r>
+        <w:lastRenderedPageBreak/>
+        <w:t>Entwurfsentscheidungen</w:t>
+      </w:r>
+      <w:bookmarkEnd w:id="26"/>
+    </w:p>
+    <w:p>
+      <w:pPr>
+        <w:pStyle w:val="Heading2"/>
+      </w:pPr>
+      <w:bookmarkStart w:id="27" w:name="_Toc534022739"/>
+      <w:r>
+        <w:t>Entwurfsentscheidung Einsatz von PAM in AD</w:t>
+      </w:r>
+      <w:bookmarkEnd w:id="27"/>
     </w:p>
     <w:tbl>
       <w:tblPr>
@@ -6264,23 +6459,20 @@
               <w:pStyle w:val="EAModTableHeadingCell"/>
             </w:pPr>
             <w:r>
-              <w:t>Baustei</w:t>
-            </w:r>
-            <w:r>
-              <w:t>n</w:t>
-            </w:r>
-          </w:p>
-        </w:tc>
-        <w:tc>
-          <w:tcPr>
-            <w:tcW w:w="3500" w:type="pct"/>
+              <w:t>Thema</w:t>
+            </w:r>
+          </w:p>
+        </w:tc>
+        <w:tc>
+          <w:tcPr>
+            <w:tcW w:w="3000" w:type="pct"/>
           </w:tcPr>
           <w:p>
             <w:pPr>
               <w:pStyle w:val="EAModTableHeadingCell"/>
             </w:pPr>
             <w:r>
-              <w:t>Zwecks/Verantwortung</w:t>
+              <w:t>Beschreibung</w:t>
             </w:r>
           </w:p>
         </w:tc>
@@ -6296,22 +6488,76 @@
           <w:p>
             <w:pPr>
               <w:pStyle w:val="EAModTableCell0"/>
+            </w:pPr>
+            <w:r>
+              <w:t>Fragestellung</w:t>
+            </w:r>
+          </w:p>
+        </w:tc>
+        <w:tc>
+          <w:tcPr>
+            <w:tcW w:w="3000" w:type="pct"/>
+          </w:tcPr>
+          <w:p>
+            <w:pPr>
+              <w:pStyle w:val="EAModItemizedList"/>
+              <w:numPr>
+                <w:ilvl w:val="0"/>
+                <w:numId w:val="9"/>
+              </w:numPr>
+            </w:pPr>
+            <w:r>
+              <w:t>dsfasdfadsf</w:t>
+            </w:r>
+          </w:p>
+          <w:p>
+            <w:pPr>
+              <w:pStyle w:val="EAModItemizedList"/>
+              <w:numPr>
+                <w:ilvl w:val="0"/>
+                <w:numId w:val="9"/>
+              </w:numPr>
+            </w:pPr>
+            <w:r>
+              <w:t>adsfasdf</w:t>
+            </w:r>
+          </w:p>
+        </w:tc>
+      </w:tr>
+      <w:tr>
+        <w:trPr>
+          <w:cantSplit/>
+        </w:trPr>
+        <w:tc>
+          <w:tcPr>
+            <w:tcW w:w="2000" w:type="pct"/>
+          </w:tcPr>
+          <w:p>
+            <w:pPr>
+              <w:pStyle w:val="EAModTableCell0"/>
               <w:keepNext/>
             </w:pPr>
             <w:r>
-              <w:t>Test1_2_1_1 &lt;SampleBuildingBlock&gt; (Blackbox)</w:t>
-            </w:r>
-          </w:p>
-        </w:tc>
-        <w:tc>
-          <w:tcPr>
-            <w:tcW w:w="3500" w:type="pct"/>
-          </w:tcPr>
-          <w:p>
-            <w:pPr>
-              <w:pStyle w:val="EAModTableCell0"/>
+              <w:t>Entscheidung</w:t>
+            </w:r>
+          </w:p>
+        </w:tc>
+        <w:tc>
+          <w:tcPr>
+            <w:tcW w:w="3000" w:type="pct"/>
+          </w:tcPr>
+          <w:p>
+            <w:pPr>
+              <w:pStyle w:val="EAModItemizedList"/>
               <w:keepNext/>
-            </w:pPr>
+              <w:numPr>
+                <w:ilvl w:val="0"/>
+                <w:numId w:val="10"/>
+              </w:numPr>
+            </w:pPr>
+            <w:r>
+              <w:t>dfasdf</w:t>
+            </w:r>
           </w:p>
         </w:tc>
       </w:tr>
@@ -6350,19 +6596,13 @@
     </w:tbl>
     <w:p>
       <w:pPr>
-        <w:pStyle w:val="Heading4"/>
-      </w:pPr>
+        <w:pStyle w:val="Heading2"/>
+      </w:pPr>
+      <w:bookmarkStart w:id="28" w:name="_Toc534022740"/>
       <w:r>
-        <w:t>Test1_2_1_1 &lt;SampleBuildingBlock&gt; (Blackbox)</w:t>
+        <w:t>Entwurfsentscheidung dsfsdf</w:t>
       </w:r>
-    </w:p>
-    <w:p>
-      <w:pPr>
-        <w:pStyle w:val="Heading5"/>
-      </w:pPr>
-      <w:r>
-        <w:t>Erfüllte Anforderungen</w:t>
-      </w:r>
+      <w:bookmarkEnd w:id="28"/>
     </w:p>
     <w:tbl>
       <w:tblPr>
@@ -6388,7 +6628,7 @@
               <w:pStyle w:val="EAModTableHeadingCell"/>
             </w:pPr>
             <w:r>
-              <w:t>Anforderung</w:t>
+              <w:t>Thema</w:t>
             </w:r>
           </w:p>
         </w:tc>
@@ -6417,10 +6657,45 @@
           <w:p>
             <w:pPr>
               <w:pStyle w:val="EAModTableCell0"/>
+            </w:pPr>
+            <w:r>
+              <w:t>Fragestellung</w:t>
+            </w:r>
+          </w:p>
+        </w:tc>
+        <w:tc>
+          <w:tcPr>
+            <w:tcW w:w="3000" w:type="pct"/>
+          </w:tcPr>
+          <w:p>
+            <w:pPr>
+              <w:pStyle w:val="EAModItemizedList"/>
+              <w:numPr>
+                <w:ilvl w:val="0"/>
+                <w:numId w:val="11"/>
+              </w:numPr>
+            </w:pPr>
+            <w:r>
+              <w:t>sdfasdf</w:t>
+            </w:r>
+          </w:p>
+        </w:tc>
+      </w:tr>
+      <w:tr>
+        <w:trPr>
+          <w:cantSplit/>
+        </w:trPr>
+        <w:tc>
+          <w:tcPr>
+            <w:tcW w:w="2000" w:type="pct"/>
+          </w:tcPr>
+          <w:p>
+            <w:pPr>
+              <w:pStyle w:val="EAModTableCell0"/>
               <w:keepNext/>
             </w:pPr>
             <w:r>
-              <w:t>AF006_Requirements_1 (FEA)</w:t>
+              <w:t>Entscheidung</w:t>
             </w:r>
           </w:p>
         </w:tc>
@@ -6430,20 +6705,15 @@
           </w:tcPr>
           <w:p>
             <w:pPr>
-              <w:pStyle w:val="EAModTableCell0"/>
+              <w:pStyle w:val="EAModItemizedList"/>
               <w:keepNext/>
-            </w:pPr>
-            <w:r>
-              <w:t>asdfasdfasdfa</w:t>
-            </w:r>
-          </w:p>
-          <w:p>
-            <w:pPr>
-              <w:pStyle w:val="EAModTableCell0"/>
-              <w:keepNext/>
-            </w:pPr>
-            <w:r>
-              <w:t>asdfasdfasdf</w:t>
+              <w:numPr>
+                <w:ilvl w:val="0"/>
+                <w:numId w:val="12"/>
+              </w:numPr>
+            </w:pPr>
+            <w:r>
+              <w:t>adfasdf</w:t>
             </w:r>
           </w:p>
         </w:tc>
@@ -6483,439 +6753,9 @@
     </w:tbl>
     <w:p>
       <w:pPr>
-        <w:pStyle w:val="Heading2"/>
-      </w:pPr>
-      <w:bookmarkStart w:id="18" w:name="_Toc534012442"/>
-      <w:r>
-        <w:t>Ebene 5</w:t>
-      </w:r>
-      <w:bookmarkEnd w:id="18"/>
-    </w:p>
-    <w:p>
-      <w:pPr>
-        <w:pStyle w:val="Heading3"/>
-      </w:pPr>
-      <w:r>
-        <w:t xml:space="preserve">Ebene 5: </w:t>
-      </w:r>
-      <w:r>
-        <w:t>Test1_2_1_1 &lt;SampleBuildingBlock&gt; (Whitebox)</w:t>
-      </w:r>
-    </w:p>
-    <w:p>
-      <w:pPr>
         <w:pStyle w:val="Heading1"/>
       </w:pPr>
-      <w:bookmarkStart w:id="19" w:name="_Toc534012443"/>
-      <w:r>
-        <w:lastRenderedPageBreak/>
-        <w:t>Verteilsicht</w:t>
-      </w:r>
-      <w:bookmarkEnd w:id="19"/>
-    </w:p>
-    <w:p>
-      <w:pPr>
-        <w:pStyle w:val="Heading2"/>
-      </w:pPr>
-      <w:bookmarkStart w:id="20" w:name="_Toc534012444"/>
-      <w:r>
-        <w:t>Bauen</w:t>
-      </w:r>
-      <w:bookmarkEnd w:id="20"/>
-    </w:p>
-    <w:p>
-      <w:pPr>
-        <w:pStyle w:val="Heading2"/>
-      </w:pPr>
-      <w:bookmarkStart w:id="21" w:name="_Toc534012445"/>
-      <w:r>
-        <w:t>Paketierung</w:t>
-      </w:r>
-      <w:bookmarkEnd w:id="21"/>
-    </w:p>
-    <w:p>
-      <w:pPr>
-        <w:pStyle w:val="Heading2"/>
-      </w:pPr>
-      <w:bookmarkStart w:id="22" w:name="_Toc534012446"/>
-      <w:r>
-        <w:t>Verteilung</w:t>
-      </w:r>
-      <w:bookmarkEnd w:id="22"/>
-    </w:p>
-    <w:p>
-      <w:pPr>
-        <w:pStyle w:val="Heading2"/>
-      </w:pPr>
-      <w:bookmarkStart w:id="23" w:name="_Toc534012447"/>
-      <w:r>
-        <w:t>Test</w:t>
-      </w:r>
-      <w:bookmarkEnd w:id="23"/>
-    </w:p>
-    <w:p>
-      <w:pPr>
-        <w:pStyle w:val="Heading2"/>
-      </w:pPr>
-      <w:bookmarkStart w:id="24" w:name="_Toc534012448"/>
-      <w:r>
-        <w:t>Überwachung</w:t>
-      </w:r>
-      <w:bookmarkEnd w:id="24"/>
-    </w:p>
-    <w:p>
-      <w:pPr>
-        <w:pStyle w:val="Heading1"/>
-      </w:pPr>
-      <w:bookmarkStart w:id="25" w:name="_Toc534012449"/>
-      <w:r>
-        <w:lastRenderedPageBreak/>
-        <w:t>Konzepte</w:t>
-      </w:r>
-      <w:bookmarkEnd w:id="25"/>
-    </w:p>
-    <w:p>
-      <w:pPr>
-        <w:pStyle w:val="Heading1"/>
-      </w:pPr>
-      <w:bookmarkStart w:id="26" w:name="_Toc534012450"/>
-      <w:r>
-        <w:lastRenderedPageBreak/>
-        <w:t>Entwurfsentscheidungen</w:t>
-      </w:r>
-      <w:bookmarkEnd w:id="26"/>
-    </w:p>
-    <w:p>
-      <w:pPr>
-        <w:pStyle w:val="Heading2"/>
-      </w:pPr>
-      <w:bookmarkStart w:id="27" w:name="_Toc534012451"/>
-      <w:r>
-        <w:t>Entwurfsentscheidung Einsatz von PAM in AD</w:t>
-      </w:r>
-      <w:bookmarkEnd w:id="27"/>
-    </w:p>
-    <w:tbl>
-      <w:tblPr>
-        <w:tblStyle w:val="EAModRequirement"/>
-        <w:tblW w:w="5000" w:type="pct"/>
-        <w:tblLayout w:type="fixed"/>
-        <w:tblLook w:val="04A0" w:firstRow="1" w:lastRow="0" w:firstColumn="1" w:lastColumn="0" w:noHBand="0" w:noVBand="1"/>
-      </w:tblPr>
-      <w:tblGrid>
-        <w:gridCol w:w="3715"/>
-        <w:gridCol w:w="5572"/>
-      </w:tblGrid>
-      <w:tr>
-        <w:trPr>
-          <w:cnfStyle w:val="100000000000" w:firstRow="1" w:lastRow="0" w:firstColumn="0" w:lastColumn="0" w:oddVBand="0" w:evenVBand="0" w:oddHBand="0" w:evenHBand="0" w:firstRowFirstColumn="0" w:firstRowLastColumn="0" w:lastRowFirstColumn="0" w:lastRowLastColumn="0"/>
-        </w:trPr>
-        <w:tc>
-          <w:tcPr>
-            <w:tcW w:w="2000" w:type="pct"/>
-          </w:tcPr>
-          <w:p>
-            <w:pPr>
-              <w:pStyle w:val="EAModTableHeadingCell"/>
-            </w:pPr>
-            <w:r>
-              <w:t>Thema</w:t>
-            </w:r>
-          </w:p>
-        </w:tc>
-        <w:tc>
-          <w:tcPr>
-            <w:tcW w:w="3000" w:type="pct"/>
-          </w:tcPr>
-          <w:p>
-            <w:pPr>
-              <w:pStyle w:val="EAModTableHeadingCell"/>
-            </w:pPr>
-            <w:r>
-              <w:t>Beschreibung</w:t>
-            </w:r>
-          </w:p>
-        </w:tc>
-      </w:tr>
-      <w:tr>
-        <w:trPr>
-          <w:cantSplit/>
-        </w:trPr>
-        <w:tc>
-          <w:tcPr>
-            <w:tcW w:w="2000" w:type="pct"/>
-          </w:tcPr>
-          <w:p>
-            <w:pPr>
-              <w:pStyle w:val="EAModTableCell0"/>
-            </w:pPr>
-            <w:r>
-              <w:t>Fragestellung</w:t>
-            </w:r>
-          </w:p>
-        </w:tc>
-        <w:tc>
-          <w:tcPr>
-            <w:tcW w:w="3000" w:type="pct"/>
-          </w:tcPr>
-          <w:p>
-            <w:pPr>
-              <w:pStyle w:val="EAModItemizedList"/>
-              <w:numPr>
-                <w:ilvl w:val="0"/>
-                <w:numId w:val="7"/>
-              </w:numPr>
-            </w:pPr>
-            <w:r>
-              <w:t>dsfasdfadsf</w:t>
-            </w:r>
-          </w:p>
-          <w:p>
-            <w:pPr>
-              <w:pStyle w:val="EAModItemizedList"/>
-              <w:numPr>
-                <w:ilvl w:val="0"/>
-                <w:numId w:val="7"/>
-              </w:numPr>
-            </w:pPr>
-            <w:r>
-              <w:t>adsfasdf</w:t>
-            </w:r>
-          </w:p>
-        </w:tc>
-      </w:tr>
-      <w:tr>
-        <w:trPr>
-          <w:cantSplit/>
-        </w:trPr>
-        <w:tc>
-          <w:tcPr>
-            <w:tcW w:w="2000" w:type="pct"/>
-          </w:tcPr>
-          <w:p>
-            <w:pPr>
-              <w:pStyle w:val="EAModTableCell0"/>
-              <w:keepNext/>
-            </w:pPr>
-            <w:r>
-              <w:t>Entscheidung</w:t>
-            </w:r>
-          </w:p>
-        </w:tc>
-        <w:tc>
-          <w:tcPr>
-            <w:tcW w:w="3000" w:type="pct"/>
-          </w:tcPr>
-          <w:p>
-            <w:pPr>
-              <w:pStyle w:val="EAModItemizedList"/>
-              <w:keepNext/>
-              <w:numPr>
-                <w:ilvl w:val="0"/>
-                <w:numId w:val="8"/>
-              </w:numPr>
-            </w:pPr>
-            <w:r>
-              <w:t>dfasdf</w:t>
-            </w:r>
-          </w:p>
-        </w:tc>
-      </w:tr>
-      <w:tr>
-        <w:tc>
-          <w:tcPr>
-            <w:tcW w:w="360" w:type="dxa"/>
-            <w:tcBorders>
-              <w:left w:val="nil"/>
-              <w:bottom w:val="nil"/>
-              <w:right w:val="nil"/>
-            </w:tcBorders>
-          </w:tcPr>
-          <w:p>
-            <w:pPr>
-              <w:spacing w:after="0" w:line="240" w:lineRule="auto"/>
-            </w:pPr>
-          </w:p>
-        </w:tc>
-        <w:tc>
-          <w:tcPr>
-            <w:tcW w:w="360" w:type="dxa"/>
-            <w:tcBorders>
-              <w:left w:val="nil"/>
-              <w:bottom w:val="nil"/>
-              <w:right w:val="nil"/>
-            </w:tcBorders>
-          </w:tcPr>
-          <w:p>
-            <w:pPr>
-              <w:spacing w:after="0" w:line="240" w:lineRule="auto"/>
-            </w:pPr>
-          </w:p>
-        </w:tc>
-      </w:tr>
-    </w:tbl>
-    <w:p>
-      <w:pPr>
-        <w:pStyle w:val="Heading2"/>
-      </w:pPr>
-      <w:bookmarkStart w:id="28" w:name="_Toc534012452"/>
-      <w:r>
-        <w:t>Entwurfsentscheidung dsfsdf</w:t>
-      </w:r>
-      <w:bookmarkEnd w:id="28"/>
-    </w:p>
-    <w:tbl>
-      <w:tblPr>
-        <w:tblStyle w:val="EAModRequirement"/>
-        <w:tblW w:w="5000" w:type="pct"/>
-        <w:tblLayout w:type="fixed"/>
-        <w:tblLook w:val="04A0" w:firstRow="1" w:lastRow="0" w:firstColumn="1" w:lastColumn="0" w:noHBand="0" w:noVBand="1"/>
-      </w:tblPr>
-      <w:tblGrid>
-        <w:gridCol w:w="3715"/>
-        <w:gridCol w:w="5572"/>
-      </w:tblGrid>
-      <w:tr>
-        <w:trPr>
-          <w:cnfStyle w:val="100000000000" w:firstRow="1" w:lastRow="0" w:firstColumn="0" w:lastColumn="0" w:oddVBand="0" w:evenVBand="0" w:oddHBand="0" w:evenHBand="0" w:firstRowFirstColumn="0" w:firstRowLastColumn="0" w:lastRowFirstColumn="0" w:lastRowLastColumn="0"/>
-        </w:trPr>
-        <w:tc>
-          <w:tcPr>
-            <w:tcW w:w="2000" w:type="pct"/>
-          </w:tcPr>
-          <w:p>
-            <w:pPr>
-              <w:pStyle w:val="EAModTableHeadingCell"/>
-            </w:pPr>
-            <w:r>
-              <w:t>Thema</w:t>
-            </w:r>
-          </w:p>
-        </w:tc>
-        <w:tc>
-          <w:tcPr>
-            <w:tcW w:w="3000" w:type="pct"/>
-          </w:tcPr>
-          <w:p>
-            <w:pPr>
-              <w:pStyle w:val="EAModTableHeadingCell"/>
-            </w:pPr>
-            <w:r>
-              <w:t>Beschreibung</w:t>
-            </w:r>
-          </w:p>
-        </w:tc>
-      </w:tr>
-      <w:tr>
-        <w:trPr>
-          <w:cantSplit/>
-        </w:trPr>
-        <w:tc>
-          <w:tcPr>
-            <w:tcW w:w="2000" w:type="pct"/>
-          </w:tcPr>
-          <w:p>
-            <w:pPr>
-              <w:pStyle w:val="EAModTableCell0"/>
-            </w:pPr>
-            <w:r>
-              <w:t>Fragestellung</w:t>
-            </w:r>
-          </w:p>
-        </w:tc>
-        <w:tc>
-          <w:tcPr>
-            <w:tcW w:w="3000" w:type="pct"/>
-          </w:tcPr>
-          <w:p>
-            <w:pPr>
-              <w:pStyle w:val="EAModItemizedList"/>
-              <w:numPr>
-                <w:ilvl w:val="0"/>
-                <w:numId w:val="9"/>
-              </w:numPr>
-            </w:pPr>
-            <w:r>
-              <w:t>sdfasdf</w:t>
-            </w:r>
-          </w:p>
-        </w:tc>
-      </w:tr>
-      <w:tr>
-        <w:trPr>
-          <w:cantSplit/>
-        </w:trPr>
-        <w:tc>
-          <w:tcPr>
-            <w:tcW w:w="2000" w:type="pct"/>
-          </w:tcPr>
-          <w:p>
-            <w:pPr>
-              <w:pStyle w:val="EAModTableCell0"/>
-              <w:keepNext/>
-            </w:pPr>
-            <w:r>
-              <w:t>Entscheidung</w:t>
-            </w:r>
-          </w:p>
-        </w:tc>
-        <w:tc>
-          <w:tcPr>
-            <w:tcW w:w="3000" w:type="pct"/>
-          </w:tcPr>
-          <w:p>
-            <w:pPr>
-              <w:pStyle w:val="EAModItemizedList"/>
-              <w:keepNext/>
-              <w:numPr>
-                <w:ilvl w:val="0"/>
-                <w:numId w:val="10"/>
-              </w:numPr>
-            </w:pPr>
-            <w:r>
-              <w:t>adfasdf</w:t>
-            </w:r>
-          </w:p>
-        </w:tc>
-      </w:tr>
-      <w:tr>
-        <w:tc>
-          <w:tcPr>
-            <w:tcW w:w="360" w:type="dxa"/>
-            <w:tcBorders>
-              <w:left w:val="nil"/>
-              <w:bottom w:val="nil"/>
-              <w:right w:val="nil"/>
-            </w:tcBorders>
-          </w:tcPr>
-          <w:p>
-            <w:pPr>
-              <w:spacing w:after="0" w:line="240" w:lineRule="auto"/>
-            </w:pPr>
-          </w:p>
-        </w:tc>
-        <w:tc>
-          <w:tcPr>
-            <w:tcW w:w="360" w:type="dxa"/>
-            <w:tcBorders>
-              <w:left w:val="nil"/>
-              <w:bottom w:val="nil"/>
-              <w:right w:val="nil"/>
-            </w:tcBorders>
-          </w:tcPr>
-          <w:p>
-            <w:pPr>
-              <w:spacing w:after="0" w:line="240" w:lineRule="auto"/>
-            </w:pPr>
-          </w:p>
-        </w:tc>
-      </w:tr>
-    </w:tbl>
-    <w:p>
-      <w:pPr>
-        <w:pStyle w:val="Heading1"/>
-      </w:pPr>
-      <w:bookmarkStart w:id="29" w:name="_Toc534012453"/>
+      <w:bookmarkStart w:id="29" w:name="_Toc534022741"/>
       <w:r>
         <w:lastRenderedPageBreak/>
         <w:t>Qualitätsszenarios</w:t>
@@ -6926,7 +6766,7 @@
       <w:pPr>
         <w:pStyle w:val="Heading1"/>
       </w:pPr>
-      <w:bookmarkStart w:id="30" w:name="_Toc534012454"/>
+      <w:bookmarkStart w:id="30" w:name="_Toc534022742"/>
       <w:r>
         <w:lastRenderedPageBreak/>
         <w:t>Risiken und technische Schulden</w:t>
@@ -6937,7 +6777,7 @@
       <w:pPr>
         <w:pStyle w:val="Heading1"/>
       </w:pPr>
-      <w:bookmarkStart w:id="31" w:name="_Toc534012455"/>
+      <w:bookmarkStart w:id="31" w:name="_Toc534022743"/>
       <w:r>
         <w:lastRenderedPageBreak/>
         <w:t>Anforderungsabdeckung</w:t>
@@ -6948,7 +6788,7 @@
       <w:pPr>
         <w:pStyle w:val="Heading2"/>
       </w:pPr>
-      <w:bookmarkStart w:id="32" w:name="_Toc534012456"/>
+      <w:bookmarkStart w:id="32" w:name="_Toc534022744"/>
       <w:r>
         <w:t>SU01_Funktionalität</w:t>
       </w:r>
@@ -6956,10 +6796,7 @@
     </w:p>
     <w:p>
       <w:r>
-        <w:t xml:space="preserve">In der nachfolgenden Tabelle wird die </w:t>
-      </w:r>
-      <w:r>
-        <w:t>Abdeckung der Anforderungen auf die einzelnen Bausteine aufgezeigt:</w:t>
+        <w:t>In der nachfolgenden Tabelle wird die Abdeckung der Anforderungen auf die einzelnen Bausteine aufgezeigt:</w:t>
       </w:r>
     </w:p>
     <w:tbl>
@@ -7044,7 +6881,7 @@
               <w:pStyle w:val="EAModItemizedList"/>
               <w:numPr>
                 <w:ilvl w:val="0"/>
-                <w:numId w:val="11"/>
+                <w:numId w:val="13"/>
               </w:numPr>
             </w:pPr>
             <w:r>
@@ -7056,7 +6893,7 @@
               <w:pStyle w:val="EAModItemizedList"/>
               <w:numPr>
                 <w:ilvl w:val="1"/>
-                <w:numId w:val="11"/>
+                <w:numId w:val="13"/>
               </w:numPr>
             </w:pPr>
             <w:r>
@@ -7068,7 +6905,7 @@
               <w:pStyle w:val="EAModItemizedList"/>
               <w:numPr>
                 <w:ilvl w:val="1"/>
-                <w:numId w:val="11"/>
+                <w:numId w:val="13"/>
               </w:numPr>
             </w:pPr>
             <w:r>
@@ -7080,7 +6917,7 @@
               <w:pStyle w:val="EAModItemizedList"/>
               <w:numPr>
                 <w:ilvl w:val="1"/>
-                <w:numId w:val="11"/>
+                <w:numId w:val="13"/>
               </w:numPr>
             </w:pPr>
             <w:r>
@@ -7092,7 +6929,7 @@
               <w:pStyle w:val="EAModItemizedList"/>
               <w:numPr>
                 <w:ilvl w:val="0"/>
-                <w:numId w:val="11"/>
+                <w:numId w:val="13"/>
               </w:numPr>
             </w:pPr>
             <w:r>
@@ -7104,7 +6941,7 @@
               <w:pStyle w:val="EAModItemizedList"/>
               <w:numPr>
                 <w:ilvl w:val="1"/>
-                <w:numId w:val="11"/>
+                <w:numId w:val="13"/>
               </w:numPr>
             </w:pPr>
             <w:r>
@@ -7121,14 +6958,11 @@
               <w:pStyle w:val="EAModItemizedList"/>
               <w:numPr>
                 <w:ilvl w:val="0"/>
-                <w:numId w:val="12"/>
+                <w:numId w:val="14"/>
               </w:numPr>
             </w:pPr>
             <w:r>
-              <w:t xml:space="preserve">Test1_2_1_1 </w:t>
-            </w:r>
-            <w:r>
-              <w:t>&lt;SampleBuildingBlock&gt;</w:t>
+              <w:t>Test1_2_1_1 &lt;SampleBuildingBlock&gt;</w:t>
             </w:r>
           </w:p>
           <w:p>
@@ -7136,7 +6970,7 @@
               <w:pStyle w:val="EAModItemizedList"/>
               <w:numPr>
                 <w:ilvl w:val="0"/>
-                <w:numId w:val="12"/>
+                <w:numId w:val="14"/>
               </w:numPr>
             </w:pPr>
             <w:r>
@@ -7205,7 +7039,7 @@
               <w:pStyle w:val="EAModItemizedList"/>
               <w:numPr>
                 <w:ilvl w:val="0"/>
-                <w:numId w:val="13"/>
+                <w:numId w:val="15"/>
               </w:numPr>
             </w:pPr>
             <w:r>
@@ -7217,11 +7051,14 @@
               <w:pStyle w:val="EAModItemizedList"/>
               <w:numPr>
                 <w:ilvl w:val="1"/>
-                <w:numId w:val="13"/>
+                <w:numId w:val="15"/>
               </w:numPr>
             </w:pPr>
             <w:r>
-              <w:t>Das System muss fähig sein Rezepte auszudrucken</w:t>
+              <w:t xml:space="preserve">Das System muss fähig sein Rezepte </w:t>
+            </w:r>
+            <w:r>
+              <w:t>auszudrucken</w:t>
             </w:r>
           </w:p>
         </w:tc>
@@ -7264,7 +7101,7 @@
               <w:keepNext/>
               <w:numPr>
                 <w:ilvl w:val="0"/>
-                <w:numId w:val="14"/>
+                <w:numId w:val="16"/>
               </w:numPr>
             </w:pPr>
             <w:r>
@@ -7277,7 +7114,7 @@
               <w:keepNext/>
               <w:numPr>
                 <w:ilvl w:val="1"/>
-                <w:numId w:val="14"/>
+                <w:numId w:val="16"/>
               </w:numPr>
             </w:pPr>
             <w:r>
@@ -8021,12 +7858,30 @@
 <file path=word/numbering.xml><?xml version="1.0" encoding="utf-8"?>
 <w:numbering xmlns:wpc="http://schemas.microsoft.com/office/word/2010/wordprocessingCanvas" xmlns:cx="http://schemas.microsoft.com/office/drawing/2014/chartex" xmlns:cx1="http://schemas.microsoft.com/office/drawing/2015/9/8/chartex" xmlns:cx2="http://schemas.microsoft.com/office/drawing/2015/10/21/chartex" xmlns:cx3="http://schemas.microsoft.com/office/drawing/2016/5/9/chartex" xmlns:cx4="http://schemas.microsoft.com/office/drawing/2016/5/10/chartex" xmlns:cx5="http://schemas.microsoft.com/office/drawing/2016/5/11/chartex" xmlns:cx6="http://schemas.microsoft.com/office/drawing/2016/5/12/chartex" xmlns:cx7="http://schemas.microsoft.com/office/drawing/2016/5/13/chartex" xmlns:cx8="http://schemas.microsoft.com/office/drawing/2016/5/14/chartex" xmlns:mc="http://schemas.openxmlformats.org/markup-compatibility/2006" xmlns:aink="http://schemas.microsoft.com/office/drawing/2016/ink" xmlns:am3d="http://schemas.microsoft.com/office/drawing/2017/model3d" xmlns:o="urn:schemas-microsoft-com:office:office" xmlns:r="http://schemas.openxmlformats.org/officeDocument/2006/relationships" xmlns:m="http://schemas.openxmlformats.org/officeDocument/2006/math" xmlns:v="urn:schemas-microsoft-com:vml" xmlns:wp14="http://schemas.microsoft.com/office/word/2010/wordprocessingDrawing" xmlns:wp="http://schemas.openxmlformats.org/drawingml/2006/wordprocessingDrawing" xmlns:w10="urn:schemas-microsoft-com:office:word" xmlns:w="http://schemas.openxmlformats.org/wordprocessingml/2006/main" xmlns:w14="http://schemas.microsoft.com/office/word/2010/wordml" xmlns:w15="http://schemas.microsoft.com/office/word/2012/wordml" xmlns:w16cid="http://schemas.microsoft.com/office/word/2016/wordml/cid" xmlns:w16se="http://schemas.microsoft.com/office/word/2015/wordml/symex" xmlns:wpg="http://schemas.microsoft.com/office/word/2010/wordprocessingGroup" xmlns:wpi="http://schemas.microsoft.com/office/word/2010/wordprocessingInk" xmlns:wne="http://schemas.microsoft.com/office/word/2006/wordml" xmlns:wps="http://schemas.microsoft.com/office/word/2010/wordprocessingShape" mc:Ignorable="w14 w15 w16se w16cid wp14">
   <w:abstractNum w:abstractNumId="0" w15:restartNumberingAfterBreak="0">
-    <w:nsid w:val="0DB6218A"/>
+    <w:nsid w:val="05DB5DAC"/>
     <w:multiLevelType w:val="multilevel"/>
     <w:tmpl w:val="4D86A510"/>
     <w:numStyleLink w:val="EAModItemizedListList"/>
   </w:abstractNum>
   <w:abstractNum w:abstractNumId="1" w15:restartNumberingAfterBreak="0">
+    <w:nsid w:val="10A40B5C"/>
+    <w:multiLevelType w:val="multilevel"/>
+    <w:tmpl w:val="4D86A510"/>
+    <w:numStyleLink w:val="EAModItemizedListList"/>
+  </w:abstractNum>
+  <w:abstractNum w:abstractNumId="2" w15:restartNumberingAfterBreak="0">
+    <w:nsid w:val="13A71888"/>
+    <w:multiLevelType w:val="multilevel"/>
+    <w:tmpl w:val="4D86A510"/>
+    <w:numStyleLink w:val="EAModItemizedListList"/>
+  </w:abstractNum>
+  <w:abstractNum w:abstractNumId="3" w15:restartNumberingAfterBreak="0">
+    <w:nsid w:val="168771C9"/>
+    <w:multiLevelType w:val="multilevel"/>
+    <w:tmpl w:val="4D86A510"/>
+    <w:numStyleLink w:val="EAModItemizedListList"/>
+  </w:abstractNum>
+  <w:abstractNum w:abstractNumId="4" w15:restartNumberingAfterBreak="0">
     <w:nsid w:val="1D1739FE"/>
     <w:multiLevelType w:val="multilevel"/>
     <w:tmpl w:val="4D86A510"/>
@@ -8144,7 +7999,7 @@
       </w:rPr>
     </w:lvl>
   </w:abstractNum>
-  <w:abstractNum w:abstractNumId="2" w15:restartNumberingAfterBreak="0">
+  <w:abstractNum w:abstractNumId="5" w15:restartNumberingAfterBreak="0">
     <w:nsid w:val="229B57AE"/>
     <w:multiLevelType w:val="multilevel"/>
     <w:tmpl w:val="4D74C44E"/>
@@ -8268,13 +8123,7 @@
       </w:rPr>
     </w:lvl>
   </w:abstractNum>
-  <w:abstractNum w:abstractNumId="3" w15:restartNumberingAfterBreak="0">
-    <w:nsid w:val="258A670C"/>
-    <w:multiLevelType w:val="multilevel"/>
-    <w:tmpl w:val="4D86A510"/>
-    <w:numStyleLink w:val="EAModItemizedListList"/>
-  </w:abstractNum>
-  <w:abstractNum w:abstractNumId="4" w15:restartNumberingAfterBreak="0">
+  <w:abstractNum w:abstractNumId="6" w15:restartNumberingAfterBreak="0">
     <w:nsid w:val="31F13400"/>
     <w:multiLevelType w:val="multilevel"/>
     <w:tmpl w:val="199252AA"/>
@@ -8388,37 +8237,19 @@
       </w:rPr>
     </w:lvl>
   </w:abstractNum>
-  <w:abstractNum w:abstractNumId="5" w15:restartNumberingAfterBreak="0">
-    <w:nsid w:val="352D4E40"/>
-    <w:multiLevelType w:val="multilevel"/>
-    <w:tmpl w:val="4D86A510"/>
-    <w:numStyleLink w:val="EAModItemizedListList"/>
-  </w:abstractNum>
-  <w:abstractNum w:abstractNumId="6" w15:restartNumberingAfterBreak="0">
-    <w:nsid w:val="37E21BE7"/>
-    <w:multiLevelType w:val="multilevel"/>
-    <w:tmpl w:val="4D86A510"/>
-    <w:numStyleLink w:val="EAModItemizedListList"/>
-  </w:abstractNum>
   <w:abstractNum w:abstractNumId="7" w15:restartNumberingAfterBreak="0">
-    <w:nsid w:val="39D02278"/>
+    <w:nsid w:val="364E1754"/>
     <w:multiLevelType w:val="multilevel"/>
     <w:tmpl w:val="4D86A510"/>
     <w:numStyleLink w:val="EAModItemizedListList"/>
   </w:abstractNum>
   <w:abstractNum w:abstractNumId="8" w15:restartNumberingAfterBreak="0">
-    <w:nsid w:val="4C412B7A"/>
+    <w:nsid w:val="38555416"/>
     <w:multiLevelType w:val="multilevel"/>
     <w:tmpl w:val="4D86A510"/>
     <w:numStyleLink w:val="EAModItemizedListList"/>
   </w:abstractNum>
   <w:abstractNum w:abstractNumId="9" w15:restartNumberingAfterBreak="0">
-    <w:nsid w:val="4C650054"/>
-    <w:multiLevelType w:val="multilevel"/>
-    <w:tmpl w:val="4D86A510"/>
-    <w:numStyleLink w:val="EAModItemizedListList"/>
-  </w:abstractNum>
-  <w:abstractNum w:abstractNumId="10" w15:restartNumberingAfterBreak="0">
     <w:nsid w:val="4FE82FF8"/>
     <w:multiLevelType w:val="multilevel"/>
     <w:tmpl w:val="977634BA"/>
@@ -8550,7 +8381,7 @@
       </w:rPr>
     </w:lvl>
   </w:abstractNum>
-  <w:abstractNum w:abstractNumId="11" w15:restartNumberingAfterBreak="0">
+  <w:abstractNum w:abstractNumId="10" w15:restartNumberingAfterBreak="0">
     <w:nsid w:val="642B1E83"/>
     <w:multiLevelType w:val="multilevel"/>
     <w:tmpl w:val="FECA1EBC"/>
@@ -8665,13 +8496,31 @@
       </w:rPr>
     </w:lvl>
   </w:abstractNum>
+  <w:abstractNum w:abstractNumId="11" w15:restartNumberingAfterBreak="0">
+    <w:nsid w:val="64AE20EA"/>
+    <w:multiLevelType w:val="multilevel"/>
+    <w:tmpl w:val="4D86A510"/>
+    <w:numStyleLink w:val="EAModItemizedListList"/>
+  </w:abstractNum>
   <w:abstractNum w:abstractNumId="12" w15:restartNumberingAfterBreak="0">
-    <w:nsid w:val="6AEF342D"/>
+    <w:nsid w:val="6E3C4B2A"/>
     <w:multiLevelType w:val="multilevel"/>
     <w:tmpl w:val="4D86A510"/>
     <w:numStyleLink w:val="EAModItemizedListList"/>
   </w:abstractNum>
   <w:abstractNum w:abstractNumId="13" w15:restartNumberingAfterBreak="0">
+    <w:nsid w:val="6EEA65B4"/>
+    <w:multiLevelType w:val="multilevel"/>
+    <w:tmpl w:val="4D86A510"/>
+    <w:numStyleLink w:val="EAModItemizedListList"/>
+  </w:abstractNum>
+  <w:abstractNum w:abstractNumId="14" w15:restartNumberingAfterBreak="0">
+    <w:nsid w:val="71576268"/>
+    <w:multiLevelType w:val="multilevel"/>
+    <w:tmpl w:val="4D86A510"/>
+    <w:numStyleLink w:val="EAModItemizedListList"/>
+  </w:abstractNum>
+  <w:abstractNum w:abstractNumId="15" w15:restartNumberingAfterBreak="0">
     <w:nsid w:val="74E37E05"/>
     <w:multiLevelType w:val="multilevel"/>
     <w:tmpl w:val="B9F0E5A4"/>
@@ -8785,7 +8634,7 @@
       </w:rPr>
     </w:lvl>
   </w:abstractNum>
-  <w:abstractNum w:abstractNumId="14" w15:restartNumberingAfterBreak="0">
+  <w:abstractNum w:abstractNumId="16" w15:restartNumberingAfterBreak="0">
     <w:nsid w:val="7C7F6145"/>
     <w:multiLevelType w:val="multilevel"/>
     <w:tmpl w:val="27B0DE64"/>
@@ -8910,48 +8759,54 @@
     </w:lvl>
   </w:abstractNum>
   <w:num w:numId="1">
+    <w:abstractNumId w:val="10"/>
+  </w:num>
+  <w:num w:numId="2">
+    <w:abstractNumId w:val="15"/>
+  </w:num>
+  <w:num w:numId="3">
+    <w:abstractNumId w:val="9"/>
+  </w:num>
+  <w:num w:numId="4">
+    <w:abstractNumId w:val="5"/>
+  </w:num>
+  <w:num w:numId="5">
+    <w:abstractNumId w:val="4"/>
+  </w:num>
+  <w:num w:numId="6">
+    <w:abstractNumId w:val="16"/>
+  </w:num>
+  <w:num w:numId="7">
+    <w:abstractNumId w:val="3"/>
+  </w:num>
+  <w:num w:numId="8">
+    <w:abstractNumId w:val="1"/>
+  </w:num>
+  <w:num w:numId="9">
+    <w:abstractNumId w:val="8"/>
+  </w:num>
+  <w:num w:numId="10">
+    <w:abstractNumId w:val="2"/>
+  </w:num>
+  <w:num w:numId="11">
+    <w:abstractNumId w:val="13"/>
+  </w:num>
+  <w:num w:numId="12">
+    <w:abstractNumId w:val="7"/>
+  </w:num>
+  <w:num w:numId="13">
+    <w:abstractNumId w:val="14"/>
+  </w:num>
+  <w:num w:numId="14">
+    <w:abstractNumId w:val="12"/>
+  </w:num>
+  <w:num w:numId="15">
+    <w:abstractNumId w:val="0"/>
+  </w:num>
+  <w:num w:numId="16">
     <w:abstractNumId w:val="11"/>
   </w:num>
-  <w:num w:numId="2">
-    <w:abstractNumId w:val="13"/>
-  </w:num>
-  <w:num w:numId="3">
-    <w:abstractNumId w:val="10"/>
-  </w:num>
-  <w:num w:numId="4">
-    <w:abstractNumId w:val="2"/>
-  </w:num>
-  <w:num w:numId="5">
-    <w:abstractNumId w:val="1"/>
-  </w:num>
-  <w:num w:numId="6">
-    <w:abstractNumId w:val="14"/>
-  </w:num>
-  <w:num w:numId="7">
-    <w:abstractNumId w:val="12"/>
-  </w:num>
-  <w:num w:numId="8">
-    <w:abstractNumId w:val="5"/>
-  </w:num>
-  <w:num w:numId="9">
-    <w:abstractNumId w:val="9"/>
-  </w:num>
-  <w:num w:numId="10">
-    <w:abstractNumId w:val="0"/>
-  </w:num>
-  <w:num w:numId="11">
-    <w:abstractNumId w:val="3"/>
-  </w:num>
-  <w:num w:numId="12">
-    <w:abstractNumId w:val="6"/>
-  </w:num>
-  <w:num w:numId="13">
-    <w:abstractNumId w:val="8"/>
-  </w:num>
-  <w:num w:numId="14">
-    <w:abstractNumId w:val="7"/>
-  </w:num>
-  <w:numIdMacAtCleanup w:val="14"/>
+  <w:numIdMacAtCleanup w:val="16"/>
 </w:numbering>
 </file>
 
@@ -10990,7 +10845,6 @@
     <w:rsid w:val="00924B76"/>
     <w:rsid w:val="00942881"/>
     <w:rsid w:val="00A915C2"/>
-    <w:rsid w:val="00B00A17"/>
     <w:rsid w:val="00B175A6"/>
     <w:rsid w:val="00C20656"/>
     <w:rsid w:val="00C31239"/>
@@ -11014,6 +10868,7 @@
     <w:rsid w:val="00EE4558"/>
     <w:rsid w:val="00F1083C"/>
     <w:rsid w:val="00F43952"/>
+    <w:rsid w:val="00F46AB2"/>
     <w:rsid w:val="00F6295D"/>
   </w:rsids>
   <m:mathPr>
@@ -11752,7 +11607,7 @@
 </file>
 
 <file path=customXml/itemProps1.xml><?xml version="1.0" encoding="utf-8"?>
-<ds:datastoreItem xmlns:ds="http://schemas.openxmlformats.org/officeDocument/2006/customXml" ds:itemID="{2CB650E7-A581-4FA2-A4C0-A86C7008CD9E}">
+<ds:datastoreItem xmlns:ds="http://schemas.openxmlformats.org/officeDocument/2006/customXml" ds:itemID="{73C27B6C-104D-4465-A32B-0D6C4D862D3F}">
   <ds:schemaRefs>
     <ds:schemaRef ds:uri="http://schemas.openxmlformats.org/officeDocument/2006/bibliography"/>
   </ds:schemaRefs>

</xml_diff>